<commit_message>
Сделано 2/3 обзора "StarCraft Micromanagement"
</commit_message>
<xml_diff>
--- a/Диплом_Черновик.docx
+++ b/Диплом_Черновик.docx
@@ -4837,1071 +4837,15 @@
       <w:pPr>
         <w:pStyle w:val="ac"/>
         <w:ind w:firstLine="708"/>
-        <w:rPr>
-          <w:highlight w:val="yellow"/>
-        </w:rPr>
-      </w:pPr>
-      <w:r>
-        <w:rPr>
-          <w:highlight w:val="yellow"/>
-        </w:rPr>
-        <w:t>Далее а</w:t>
-      </w:r>
-      <w:r>
-        <w:rPr>
-          <w:highlight w:val="yellow"/>
-        </w:rPr>
-        <w:t>вторы провели обзор имеющихся на тот момент технологий обучения с подкреплением:</w:t>
-      </w:r>
-    </w:p>
-    <w:p>
-      <w:pPr>
-        <w:pStyle w:val="ac"/>
-        <w:numPr>
-          <w:ilvl w:val="0"/>
-          <w:numId w:val="41"/>
-        </w:numPr>
-        <w:rPr>
-          <w:highlight w:val="yellow"/>
-        </w:rPr>
-      </w:pPr>
-      <w:r>
-        <w:rPr>
-          <w:highlight w:val="yellow"/>
-          <w:lang w:val="en-US"/>
-        </w:rPr>
-        <w:t>RL</w:t>
-      </w:r>
-      <w:r>
-        <w:rPr>
-          <w:highlight w:val="yellow"/>
-        </w:rPr>
-        <w:t xml:space="preserve"> алгоритм «обучение с разницей во времени»</w:t>
-      </w:r>
-      <w:r>
-        <w:rPr>
-          <w:highlight w:val="yellow"/>
-        </w:rPr>
-        <w:t xml:space="preserve"> </w:t>
-      </w:r>
-      <w:proofErr w:type="gramStart"/>
-      <w:r>
-        <w:rPr>
-          <w:highlight w:val="yellow"/>
-        </w:rPr>
-        <w:t xml:space="preserve">( </w:t>
-      </w:r>
-      <w:r>
-        <w:rPr>
-          <w:highlight w:val="yellow"/>
-          <w:lang w:val="en-US"/>
-        </w:rPr>
-        <w:t>temporal</w:t>
-      </w:r>
-      <w:proofErr w:type="gramEnd"/>
-      <w:r>
-        <w:rPr>
-          <w:highlight w:val="yellow"/>
-        </w:rPr>
-        <w:t xml:space="preserve"> </w:t>
-      </w:r>
-      <w:r>
-        <w:rPr>
-          <w:highlight w:val="yellow"/>
-          <w:lang w:val="en-US"/>
-        </w:rPr>
-        <w:t>difference</w:t>
-      </w:r>
-      <w:r>
-        <w:rPr>
-          <w:highlight w:val="yellow"/>
-        </w:rPr>
-        <w:t xml:space="preserve"> (</w:t>
-      </w:r>
-      <w:r>
-        <w:rPr>
-          <w:highlight w:val="yellow"/>
-          <w:lang w:val="en-US"/>
-        </w:rPr>
-        <w:t>TD</w:t>
-      </w:r>
-      <w:r>
-        <w:rPr>
-          <w:highlight w:val="yellow"/>
-        </w:rPr>
-        <w:t xml:space="preserve">) </w:t>
-      </w:r>
-      <w:r>
-        <w:rPr>
-          <w:highlight w:val="yellow"/>
-          <w:lang w:val="en-US"/>
-        </w:rPr>
-        <w:t>learning</w:t>
-      </w:r>
-      <w:r>
-        <w:rPr>
-          <w:highlight w:val="yellow"/>
-        </w:rPr>
-        <w:t>)</w:t>
-      </w:r>
-      <w:r>
-        <w:rPr>
-          <w:highlight w:val="yellow"/>
-        </w:rPr>
-        <w:t>, который представляет из себя комбинацию метода Монте-Карло и метода динамического программирования. TD алгоритм может учиться на основе необработанного опыта без модели среды и обновлять оценки на основе части последовательности, не дожидаясь окончательного результата [25]. Наиболее широко известными алгоритмами обучения TD являются Q-learning и Sarsa:</w:t>
-      </w:r>
-    </w:p>
-    <w:p>
-      <w:pPr>
-        <w:pStyle w:val="ac"/>
-        <w:numPr>
-          <w:ilvl w:val="1"/>
-          <w:numId w:val="41"/>
-        </w:numPr>
-        <w:rPr>
-          <w:highlight w:val="yellow"/>
-        </w:rPr>
-      </w:pPr>
-      <w:r>
-        <w:rPr>
-          <w:highlight w:val="yellow"/>
-        </w:rPr>
-        <w:t>Q-learning. Он оценивает ценность совершения действия в данном состоянии и итеративно обновляет оценку Q-значения в соответствии с наблюдаемым вознаграждением.</w:t>
-      </w:r>
-      <w:r>
-        <w:rPr>
-          <w:highlight w:val="yellow"/>
-        </w:rPr>
-        <w:t xml:space="preserve"> Ошибка TD δ</w:t>
-      </w:r>
-      <w:r>
-        <w:rPr>
-          <w:highlight w:val="yellow"/>
-          <w:vertAlign w:val="subscript"/>
-        </w:rPr>
-        <w:t>t</w:t>
-      </w:r>
-      <w:r>
-        <w:rPr>
-          <w:highlight w:val="yellow"/>
-        </w:rPr>
-        <w:t xml:space="preserve"> в Q-обучении вычисляется как δ</w:t>
-      </w:r>
-      <w:r>
-        <w:rPr>
-          <w:highlight w:val="yellow"/>
-          <w:vertAlign w:val="subscript"/>
-        </w:rPr>
-        <w:t>t</w:t>
-      </w:r>
-      <w:r>
-        <w:rPr>
-          <w:highlight w:val="yellow"/>
-        </w:rPr>
-        <w:t xml:space="preserve"> = r</w:t>
-      </w:r>
-      <w:r>
-        <w:rPr>
-          <w:highlight w:val="yellow"/>
-          <w:vertAlign w:val="subscript"/>
-        </w:rPr>
-        <w:t xml:space="preserve"> t+1 </w:t>
-      </w:r>
-      <w:r>
-        <w:rPr>
-          <w:highlight w:val="yellow"/>
-        </w:rPr>
-        <w:t>+ γ max Q (s</w:t>
-      </w:r>
-      <w:r>
-        <w:rPr>
-          <w:highlight w:val="yellow"/>
-          <w:vertAlign w:val="subscript"/>
-        </w:rPr>
-        <w:t>t+1</w:t>
-      </w:r>
-      <w:r>
-        <w:rPr>
-          <w:highlight w:val="yellow"/>
-        </w:rPr>
-        <w:t>, a) - Q (s</w:t>
-      </w:r>
-      <w:r>
-        <w:rPr>
-          <w:highlight w:val="yellow"/>
-          <w:vertAlign w:val="subscript"/>
-        </w:rPr>
-        <w:t>t</w:t>
-      </w:r>
-      <w:r>
-        <w:rPr>
-          <w:highlight w:val="yellow"/>
-        </w:rPr>
-        <w:t>, a</w:t>
-      </w:r>
-      <w:r>
-        <w:rPr>
-          <w:highlight w:val="yellow"/>
-          <w:vertAlign w:val="subscript"/>
-        </w:rPr>
-        <w:t>t</w:t>
-      </w:r>
-      <w:r>
-        <w:rPr>
-          <w:highlight w:val="yellow"/>
-        </w:rPr>
-        <w:t>)</w:t>
-      </w:r>
-      <w:r>
-        <w:rPr>
-          <w:highlight w:val="yellow"/>
-        </w:rPr>
-        <w:t xml:space="preserve"> (2)</w:t>
-      </w:r>
-      <w:r>
-        <w:rPr>
-          <w:highlight w:val="yellow"/>
-        </w:rPr>
-        <w:t>.</w:t>
-      </w:r>
-      <w:r>
-        <w:rPr>
-          <w:highlight w:val="yellow"/>
-        </w:rPr>
-        <w:t xml:space="preserve"> Q-learning - это метод обучения вне политики, это означает, что он изучает различные </w:t>
-      </w:r>
-      <w:proofErr w:type="gramStart"/>
-      <w:r>
-        <w:rPr>
-          <w:highlight w:val="yellow"/>
-        </w:rPr>
-        <w:t>политики</w:t>
-      </w:r>
-      <w:proofErr w:type="gramEnd"/>
-      <w:r>
-        <w:rPr>
-          <w:highlight w:val="yellow"/>
-        </w:rPr>
-        <w:t xml:space="preserve"> сравнивая с одним выбранным действ</w:t>
-      </w:r>
-      <w:r>
-        <w:rPr>
-          <w:highlight w:val="yellow"/>
-        </w:rPr>
-        <w:t>и</w:t>
-      </w:r>
-      <w:r>
-        <w:rPr>
-          <w:highlight w:val="yellow"/>
-        </w:rPr>
-        <w:t>ем.</w:t>
-      </w:r>
-    </w:p>
-    <w:p>
-      <w:pPr>
-        <w:pStyle w:val="ac"/>
-        <w:numPr>
-          <w:ilvl w:val="1"/>
-          <w:numId w:val="41"/>
-        </w:numPr>
-        <w:rPr>
-          <w:highlight w:val="yellow"/>
-        </w:rPr>
-      </w:pPr>
-      <w:r>
-        <w:rPr>
-          <w:highlight w:val="yellow"/>
-        </w:rPr>
-        <w:t>Sarsa - это метод, основанный на политике, что означает, что политика используется как для выбора действий, так и для обновления предыдущего значения Q [24]. Правило обновления Sarsa демонстрируется как</w:t>
-      </w:r>
-    </w:p>
-    <w:p>
-      <w:pPr>
-        <w:pStyle w:val="ac"/>
-        <w:ind w:left="1440"/>
-        <w:rPr>
-          <w:highlight w:val="yellow"/>
-          <w:lang w:val="en-US"/>
-        </w:rPr>
-      </w:pPr>
-      <w:r>
-        <w:rPr>
-          <w:highlight w:val="yellow"/>
-        </w:rPr>
-        <w:t>δ</w:t>
-      </w:r>
-      <w:r>
-        <w:rPr>
-          <w:highlight w:val="yellow"/>
-          <w:vertAlign w:val="subscript"/>
-          <w:lang w:val="en-US"/>
-        </w:rPr>
-        <w:t>t</w:t>
-      </w:r>
-      <w:r>
-        <w:rPr>
-          <w:highlight w:val="yellow"/>
-          <w:lang w:val="en-US"/>
-        </w:rPr>
-        <w:t xml:space="preserve"> = r</w:t>
-      </w:r>
-      <w:r>
-        <w:rPr>
-          <w:highlight w:val="yellow"/>
-          <w:vertAlign w:val="subscript"/>
-          <w:lang w:val="en-US"/>
-        </w:rPr>
-        <w:t>t+1</w:t>
-      </w:r>
-      <w:r>
-        <w:rPr>
-          <w:highlight w:val="yellow"/>
-          <w:lang w:val="en-US"/>
-        </w:rPr>
-        <w:t xml:space="preserve">  + </w:t>
-      </w:r>
-      <w:r>
-        <w:rPr>
-          <w:highlight w:val="yellow"/>
-        </w:rPr>
-        <w:t>γ</w:t>
-      </w:r>
-      <w:r>
-        <w:rPr>
-          <w:highlight w:val="yellow"/>
-          <w:lang w:val="en-US"/>
-        </w:rPr>
-        <w:t xml:space="preserve">Q(s </w:t>
-      </w:r>
-      <w:r>
-        <w:rPr>
-          <w:highlight w:val="yellow"/>
-          <w:vertAlign w:val="subscript"/>
-          <w:lang w:val="en-US"/>
-        </w:rPr>
-        <w:t>t+1</w:t>
-      </w:r>
-      <w:r>
-        <w:rPr>
-          <w:highlight w:val="yellow"/>
-          <w:lang w:val="en-US"/>
-        </w:rPr>
-        <w:t xml:space="preserve">, a </w:t>
-      </w:r>
-      <w:r>
-        <w:rPr>
-          <w:highlight w:val="yellow"/>
-          <w:vertAlign w:val="subscript"/>
-          <w:lang w:val="en-US"/>
-        </w:rPr>
-        <w:t>t+1</w:t>
-      </w:r>
-      <w:r>
-        <w:rPr>
-          <w:highlight w:val="yellow"/>
-          <w:lang w:val="en-US"/>
-        </w:rPr>
-        <w:t>) − Q(s</w:t>
-      </w:r>
-      <w:r>
-        <w:rPr>
-          <w:highlight w:val="yellow"/>
-          <w:vertAlign w:val="subscript"/>
-          <w:lang w:val="en-US"/>
-        </w:rPr>
-        <w:t>t</w:t>
-      </w:r>
-      <w:r>
-        <w:rPr>
-          <w:highlight w:val="yellow"/>
-          <w:lang w:val="en-US"/>
-        </w:rPr>
-        <w:t xml:space="preserve"> , a</w:t>
-      </w:r>
-      <w:r>
-        <w:rPr>
-          <w:highlight w:val="yellow"/>
-          <w:vertAlign w:val="subscript"/>
-          <w:lang w:val="en-US"/>
-        </w:rPr>
-        <w:t>t</w:t>
-      </w:r>
-      <w:r>
-        <w:rPr>
-          <w:highlight w:val="yellow"/>
-          <w:lang w:val="en-US"/>
-        </w:rPr>
-        <w:t>) , (3a)</w:t>
-      </w:r>
-    </w:p>
-    <w:p>
-      <w:pPr>
-        <w:pStyle w:val="ac"/>
-        <w:ind w:left="1440"/>
-        <w:rPr>
-          <w:highlight w:val="yellow"/>
-          <w:lang w:val="en-US"/>
-        </w:rPr>
-      </w:pPr>
-      <w:proofErr w:type="gramStart"/>
-      <w:r>
-        <w:rPr>
-          <w:highlight w:val="yellow"/>
-          <w:lang w:val="en-US"/>
-        </w:rPr>
-        <w:lastRenderedPageBreak/>
-        <w:t>Q(</w:t>
-      </w:r>
-      <w:proofErr w:type="gramEnd"/>
-      <w:r>
-        <w:rPr>
-          <w:highlight w:val="yellow"/>
-          <w:lang w:val="en-US"/>
-        </w:rPr>
-        <w:t>s</w:t>
-      </w:r>
-      <w:r>
-        <w:rPr>
-          <w:highlight w:val="yellow"/>
-          <w:vertAlign w:val="subscript"/>
-          <w:lang w:val="en-US"/>
-        </w:rPr>
-        <w:t>t+1</w:t>
-      </w:r>
-      <w:r>
-        <w:rPr>
-          <w:highlight w:val="yellow"/>
-          <w:lang w:val="en-US"/>
-        </w:rPr>
-        <w:t xml:space="preserve"> , a</w:t>
-      </w:r>
-      <w:r>
-        <w:rPr>
-          <w:highlight w:val="yellow"/>
-          <w:vertAlign w:val="subscript"/>
-          <w:lang w:val="en-US"/>
-        </w:rPr>
-        <w:t>t+1</w:t>
-      </w:r>
-      <w:r>
-        <w:rPr>
-          <w:highlight w:val="yellow"/>
-          <w:lang w:val="en-US"/>
-        </w:rPr>
-        <w:t>) = Q(s</w:t>
-      </w:r>
-      <w:r>
-        <w:rPr>
-          <w:highlight w:val="yellow"/>
-          <w:vertAlign w:val="subscript"/>
-          <w:lang w:val="en-US"/>
-        </w:rPr>
-        <w:t>t</w:t>
-      </w:r>
-      <w:r>
-        <w:rPr>
-          <w:highlight w:val="yellow"/>
-          <w:lang w:val="en-US"/>
-        </w:rPr>
-        <w:t xml:space="preserve"> , a</w:t>
-      </w:r>
-      <w:r>
-        <w:rPr>
-          <w:highlight w:val="yellow"/>
-          <w:vertAlign w:val="subscript"/>
-          <w:lang w:val="en-US"/>
-        </w:rPr>
-        <w:t>t</w:t>
-      </w:r>
-      <w:r>
-        <w:rPr>
-          <w:highlight w:val="yellow"/>
-          <w:lang w:val="en-US"/>
-        </w:rPr>
-        <w:t xml:space="preserve">) + </w:t>
-      </w:r>
-      <w:r>
-        <w:rPr>
-          <w:highlight w:val="yellow"/>
-        </w:rPr>
-        <w:t>αδ</w:t>
-      </w:r>
-      <w:r>
-        <w:rPr>
-          <w:highlight w:val="yellow"/>
-          <w:vertAlign w:val="subscript"/>
-          <w:lang w:val="en-US"/>
-        </w:rPr>
-        <w:t>t</w:t>
-      </w:r>
-      <w:r>
-        <w:rPr>
-          <w:highlight w:val="yellow"/>
-          <w:lang w:val="en-US"/>
-        </w:rPr>
-        <w:t xml:space="preserve"> , (3b)</w:t>
-      </w:r>
-    </w:p>
-    <w:p>
-      <w:pPr>
-        <w:pStyle w:val="ac"/>
-        <w:ind w:left="1440"/>
-        <w:rPr>
-          <w:highlight w:val="yellow"/>
-        </w:rPr>
-      </w:pPr>
-      <w:r>
-        <w:rPr>
-          <w:highlight w:val="yellow"/>
-        </w:rPr>
-        <w:t>где α - скорость обучения.</w:t>
-      </w:r>
-    </w:p>
-    <w:p>
-      <w:pPr>
-        <w:pStyle w:val="ac"/>
-        <w:numPr>
-          <w:ilvl w:val="0"/>
-          <w:numId w:val="41"/>
-        </w:numPr>
-        <w:rPr>
-          <w:highlight w:val="yellow"/>
-        </w:rPr>
-      </w:pPr>
-      <w:r>
-        <w:rPr>
-          <w:highlight w:val="yellow"/>
-        </w:rPr>
-        <w:t>Обучению с подкреплением с глубокой нейронно-сетевой</w:t>
-      </w:r>
-      <w:r>
-        <w:rPr>
-          <w:highlight w:val="yellow"/>
-        </w:rPr>
-        <w:t>(</w:t>
-      </w:r>
-      <w:r>
-        <w:rPr>
-          <w:highlight w:val="yellow"/>
-          <w:lang w:val="en-US"/>
-        </w:rPr>
-        <w:t>deep</w:t>
-      </w:r>
-      <w:r>
-        <w:rPr>
-          <w:highlight w:val="yellow"/>
-        </w:rPr>
-        <w:t xml:space="preserve"> </w:t>
-      </w:r>
-      <w:r>
-        <w:rPr>
-          <w:highlight w:val="yellow"/>
-          <w:lang w:val="en-US"/>
-        </w:rPr>
-        <w:t>neural</w:t>
-      </w:r>
-      <w:r>
-        <w:rPr>
-          <w:highlight w:val="yellow"/>
-        </w:rPr>
-        <w:t xml:space="preserve"> </w:t>
-      </w:r>
-      <w:r>
-        <w:rPr>
-          <w:highlight w:val="yellow"/>
-          <w:lang w:val="en-US"/>
-        </w:rPr>
-        <w:t>networks</w:t>
-      </w:r>
-      <w:r>
-        <w:rPr>
-          <w:highlight w:val="yellow"/>
-        </w:rPr>
-        <w:t xml:space="preserve">, </w:t>
-      </w:r>
-      <w:r>
-        <w:rPr>
-          <w:highlight w:val="yellow"/>
-          <w:lang w:val="en-US"/>
-        </w:rPr>
-        <w:t>DRL</w:t>
-      </w:r>
-      <w:r>
-        <w:rPr>
-          <w:highlight w:val="yellow"/>
-        </w:rPr>
-        <w:t xml:space="preserve">) </w:t>
-      </w:r>
-      <w:r>
-        <w:rPr>
-          <w:highlight w:val="yellow"/>
-        </w:rPr>
-        <w:t xml:space="preserve"> функцией апроксиматора. DRL предоставляет возможность обучить одного агента для решения ряда задач на уровне человека сквозным способом [30] [31]. Как самый известный алгоритм DRL, глубокая Q-сеть (</w:t>
-      </w:r>
-      <w:r>
-        <w:rPr>
-          <w:highlight w:val="yellow"/>
-          <w:lang w:val="en-US"/>
-        </w:rPr>
-        <w:t>deep</w:t>
-      </w:r>
-      <w:r>
-        <w:rPr>
-          <w:highlight w:val="yellow"/>
-        </w:rPr>
-        <w:t xml:space="preserve"> </w:t>
-      </w:r>
-      <w:r>
-        <w:rPr>
-          <w:highlight w:val="yellow"/>
-          <w:lang w:val="en-US"/>
-        </w:rPr>
-        <w:t>Q</w:t>
-      </w:r>
-      <w:r>
-        <w:rPr>
-          <w:highlight w:val="yellow"/>
-        </w:rPr>
-        <w:t>-</w:t>
-      </w:r>
-      <w:r>
-        <w:rPr>
-          <w:highlight w:val="yellow"/>
-          <w:lang w:val="en-US"/>
-        </w:rPr>
-        <w:t>network</w:t>
-      </w:r>
-      <w:r>
-        <w:rPr>
-          <w:highlight w:val="yellow"/>
-        </w:rPr>
-        <w:t>(</w:t>
-      </w:r>
-      <w:r>
-        <w:rPr>
-          <w:highlight w:val="yellow"/>
-        </w:rPr>
-        <w:t>DQN)</w:t>
-      </w:r>
-      <w:r>
-        <w:rPr>
-          <w:highlight w:val="yellow"/>
-        </w:rPr>
-        <w:t>)</w:t>
-      </w:r>
-      <w:r>
-        <w:rPr>
-          <w:highlight w:val="yellow"/>
-        </w:rPr>
-        <w:t xml:space="preserve"> использует технику воспроизведения опыта и целевую сеть для удаления корреляций между выборками и стабилизации процесса обучения [5]. За последние несколько лет мы стали свидетелями большого числа улучшений DQN, включая </w:t>
-      </w:r>
-      <w:proofErr w:type="gramStart"/>
-      <w:r>
-        <w:rPr>
-          <w:highlight w:val="yellow"/>
-        </w:rPr>
-        <w:t>двойное</w:t>
-      </w:r>
-      <w:proofErr w:type="gramEnd"/>
-      <w:r>
-        <w:rPr>
-          <w:highlight w:val="yellow"/>
-        </w:rPr>
-        <w:t xml:space="preserve"> DQN [32], приоритетное DQN [33], дуэльное DQN [34], распределенное DQN [35] и асинхронное DQN [36].</w:t>
-      </w:r>
-      <w:r>
-        <w:rPr>
-          <w:highlight w:val="yellow"/>
-        </w:rPr>
-        <w:t xml:space="preserve"> </w:t>
-      </w:r>
-    </w:p>
-    <w:p>
-      <w:pPr>
-        <w:pStyle w:val="ac"/>
-        <w:ind w:left="720"/>
-        <w:rPr>
-          <w:highlight w:val="yellow"/>
-        </w:rPr>
-      </w:pPr>
-      <w:r>
-        <w:rPr>
-          <w:highlight w:val="yellow"/>
-        </w:rPr>
-        <w:t>Помимо основанных на значениях методов DRL, таких как DQN и его вариантов, методы DRL на основе политики используют глубокие сети для параметризации и прямой оптимизации политики [37]. Глубокий детерминированный градиент политики (</w:t>
-      </w:r>
-      <w:r>
-        <w:rPr>
-          <w:highlight w:val="yellow"/>
-          <w:lang w:val="en-US"/>
-        </w:rPr>
-        <w:t>Deep</w:t>
-      </w:r>
-      <w:r>
-        <w:rPr>
-          <w:highlight w:val="yellow"/>
-        </w:rPr>
-        <w:t xml:space="preserve"> </w:t>
-      </w:r>
-      <w:r>
-        <w:rPr>
-          <w:highlight w:val="yellow"/>
-          <w:lang w:val="en-US"/>
-        </w:rPr>
-        <w:t>deterministic</w:t>
-      </w:r>
-      <w:r>
-        <w:rPr>
-          <w:highlight w:val="yellow"/>
-        </w:rPr>
-        <w:t xml:space="preserve"> </w:t>
-      </w:r>
-      <w:r>
-        <w:rPr>
-          <w:highlight w:val="yellow"/>
-          <w:lang w:val="en-US"/>
-        </w:rPr>
-        <w:t>policy</w:t>
-      </w:r>
-      <w:r>
-        <w:rPr>
-          <w:highlight w:val="yellow"/>
-        </w:rPr>
-        <w:t xml:space="preserve">  </w:t>
-      </w:r>
-      <w:r>
-        <w:rPr>
-          <w:highlight w:val="yellow"/>
-          <w:lang w:val="en-US"/>
-        </w:rPr>
-        <w:t>gradient</w:t>
-      </w:r>
-      <w:r>
-        <w:rPr>
-          <w:highlight w:val="yellow"/>
-        </w:rPr>
-        <w:t xml:space="preserve">, DDPG) - это непрерывный аналог DQN, который использует критику для оценки ценности текущей политики и актёра для обновления политики [38]. Методы DRL на основе политик играют важную роль в непрерывном контроле, </w:t>
-      </w:r>
-      <w:proofErr w:type="gramStart"/>
-      <w:r>
-        <w:rPr>
-          <w:highlight w:val="yellow"/>
-        </w:rPr>
-        <w:t>включая асинхронно преимущественная критика актёра (asynchronous</w:t>
-      </w:r>
-      <w:proofErr w:type="gramEnd"/>
-      <w:r>
-        <w:rPr>
-          <w:highlight w:val="yellow"/>
-        </w:rPr>
-        <w:t xml:space="preserve"> </w:t>
-      </w:r>
-      <w:r>
-        <w:rPr>
-          <w:highlight w:val="yellow"/>
-          <w:lang w:val="en-US"/>
-        </w:rPr>
-        <w:t>advantage</w:t>
-      </w:r>
-      <w:r>
-        <w:rPr>
-          <w:highlight w:val="yellow"/>
-        </w:rPr>
-        <w:t xml:space="preserve"> </w:t>
-      </w:r>
-      <w:r>
-        <w:rPr>
-          <w:highlight w:val="yellow"/>
-          <w:lang w:val="en-US"/>
-        </w:rPr>
-        <w:t>actor</w:t>
-      </w:r>
-      <w:r>
-        <w:rPr>
-          <w:highlight w:val="yellow"/>
-        </w:rPr>
-        <w:t>-</w:t>
-      </w:r>
-      <w:r>
-        <w:rPr>
-          <w:highlight w:val="yellow"/>
-          <w:lang w:val="en-US"/>
-        </w:rPr>
-        <w:t>critic</w:t>
-      </w:r>
-      <w:r>
-        <w:rPr>
-          <w:highlight w:val="yellow"/>
-        </w:rPr>
-        <w:t xml:space="preserve"> (</w:t>
-      </w:r>
-      <w:r>
-        <w:rPr>
-          <w:highlight w:val="yellow"/>
-          <w:lang w:val="en-US"/>
-        </w:rPr>
-        <w:t>A</w:t>
-      </w:r>
-      <w:r>
-        <w:rPr>
-          <w:highlight w:val="yellow"/>
-        </w:rPr>
-        <w:t>3</w:t>
-      </w:r>
-      <w:r>
-        <w:rPr>
-          <w:highlight w:val="yellow"/>
-          <w:lang w:val="en-US"/>
-        </w:rPr>
-        <w:t>C</w:t>
-      </w:r>
-      <w:r>
-        <w:rPr>
-          <w:highlight w:val="yellow"/>
-        </w:rPr>
-        <w:t>)) [36], оптимизацию политики в области доверия (</w:t>
-      </w:r>
-      <w:r>
-        <w:rPr>
-          <w:highlight w:val="yellow"/>
-          <w:lang w:val="en-US"/>
-        </w:rPr>
-        <w:t>trust</w:t>
-      </w:r>
-      <w:r>
-        <w:rPr>
-          <w:highlight w:val="yellow"/>
-        </w:rPr>
-        <w:t xml:space="preserve"> </w:t>
-      </w:r>
-      <w:r>
-        <w:rPr>
-          <w:highlight w:val="yellow"/>
-          <w:lang w:val="en-US"/>
-        </w:rPr>
-        <w:t>region</w:t>
-      </w:r>
-      <w:r>
-        <w:rPr>
-          <w:highlight w:val="yellow"/>
-        </w:rPr>
-        <w:t xml:space="preserve"> </w:t>
-      </w:r>
-      <w:r>
-        <w:rPr>
-          <w:highlight w:val="yellow"/>
-          <w:lang w:val="en-US"/>
-        </w:rPr>
-        <w:t>policy</w:t>
-      </w:r>
-      <w:r>
-        <w:rPr>
-          <w:highlight w:val="yellow"/>
-        </w:rPr>
-        <w:t xml:space="preserve"> </w:t>
-      </w:r>
-      <w:r>
-        <w:rPr>
-          <w:highlight w:val="yellow"/>
-          <w:lang w:val="en-US"/>
-        </w:rPr>
-        <w:t>optimization</w:t>
-      </w:r>
-      <w:r>
-        <w:rPr>
-          <w:highlight w:val="yellow"/>
-        </w:rPr>
-        <w:t xml:space="preserve"> , TRPO) [39], оптимизацию проксимальной политики (</w:t>
-      </w:r>
-      <w:r>
-        <w:rPr>
-          <w:highlight w:val="yellow"/>
-          <w:lang w:val="en-US"/>
-        </w:rPr>
-        <w:t>proximal</w:t>
-      </w:r>
-      <w:r>
-        <w:rPr>
-          <w:highlight w:val="yellow"/>
-        </w:rPr>
-        <w:t xml:space="preserve"> </w:t>
-      </w:r>
-      <w:r>
-        <w:rPr>
-          <w:highlight w:val="yellow"/>
-          <w:lang w:val="en-US"/>
-        </w:rPr>
-        <w:t>policy</w:t>
-      </w:r>
-      <w:r>
-        <w:rPr>
-          <w:highlight w:val="yellow"/>
-        </w:rPr>
-        <w:t xml:space="preserve"> </w:t>
-      </w:r>
-      <w:r>
-        <w:rPr>
-          <w:highlight w:val="yellow"/>
-          <w:lang w:val="en-US"/>
-        </w:rPr>
-        <w:t>optimization</w:t>
-      </w:r>
-      <w:r>
-        <w:rPr>
-          <w:highlight w:val="yellow"/>
-        </w:rPr>
-        <w:t>, PPO) [40] и так далее.</w:t>
-      </w:r>
-    </w:p>
-    <w:p>
-      <w:pPr>
-        <w:pStyle w:val="ac"/>
-        <w:ind w:left="720"/>
-        <w:rPr>
-          <w:highlight w:val="yellow"/>
-        </w:rPr>
-      </w:pPr>
-      <w:r>
-        <w:rPr>
-          <w:highlight w:val="yellow"/>
-        </w:rPr>
-        <w:t xml:space="preserve">Традиционные DRL методы имеют слишком высокую сложность, из-за чего они не применимы в реальных приложениях. Тем не </w:t>
-      </w:r>
-      <w:proofErr w:type="gramStart"/>
-      <w:r>
-        <w:rPr>
-          <w:highlight w:val="yellow"/>
-        </w:rPr>
-        <w:t>менее</w:t>
-      </w:r>
-      <w:proofErr w:type="gramEnd"/>
-      <w:r>
-        <w:rPr>
-          <w:highlight w:val="yellow"/>
-        </w:rPr>
-        <w:t xml:space="preserve"> они широко используются в сенсомоторном управлении.</w:t>
-      </w:r>
-    </w:p>
-    <w:p>
-      <w:pPr>
-        <w:pStyle w:val="ac"/>
-        <w:numPr>
-          <w:ilvl w:val="0"/>
-          <w:numId w:val="41"/>
-        </w:numPr>
-        <w:rPr>
-          <w:highlight w:val="yellow"/>
-        </w:rPr>
-      </w:pPr>
-      <w:r>
-        <w:rPr>
-          <w:highlight w:val="yellow"/>
-        </w:rPr>
-        <w:t>Поиск руководствующих политик (GPS) использует контролируемый алгоритм обучения для тренировки политике и алгоритм RL генерирует руководящие распределения(</w:t>
-      </w:r>
-      <w:r>
-        <w:rPr>
-          <w:highlight w:val="yellow"/>
-          <w:lang w:val="en-US"/>
-        </w:rPr>
-        <w:t>guiding</w:t>
-      </w:r>
-      <w:r>
-        <w:rPr>
-          <w:highlight w:val="yellow"/>
-        </w:rPr>
-        <w:t xml:space="preserve"> </w:t>
-      </w:r>
-      <w:r>
-        <w:rPr>
-          <w:highlight w:val="yellow"/>
-          <w:lang w:val="en-US"/>
-        </w:rPr>
-        <w:t>distributions</w:t>
-      </w:r>
-      <w:r>
-        <w:rPr>
-          <w:highlight w:val="yellow"/>
-        </w:rPr>
-        <w:t>), что позволяет эффективно обучать глубоким политикам [41]. Исследователи также предложили некоторые другие основанные на модели методы DRL, такие как нормализованные функции  (</w:t>
-      </w:r>
-      <w:r>
-        <w:rPr>
-          <w:highlight w:val="yellow"/>
-          <w:lang w:val="en-US"/>
-        </w:rPr>
-        <w:t>normalized</w:t>
-      </w:r>
-      <w:r>
-        <w:rPr>
-          <w:highlight w:val="yellow"/>
-        </w:rPr>
-        <w:t xml:space="preserve"> </w:t>
-      </w:r>
-      <w:r>
-        <w:rPr>
-          <w:highlight w:val="yellow"/>
-          <w:lang w:val="en-US"/>
-        </w:rPr>
-        <w:t>advantage</w:t>
-      </w:r>
-      <w:r>
-        <w:rPr>
-          <w:highlight w:val="yellow"/>
-        </w:rPr>
-        <w:t xml:space="preserve"> </w:t>
-      </w:r>
-      <w:r>
-        <w:rPr>
-          <w:highlight w:val="yellow"/>
-          <w:lang w:val="en-US"/>
-        </w:rPr>
-        <w:t>functions</w:t>
-      </w:r>
-      <w:r>
-        <w:rPr>
-          <w:highlight w:val="yellow"/>
-        </w:rPr>
-        <w:t>, NAF) [42] и встраивание в контроль (</w:t>
-      </w:r>
-      <w:r>
-        <w:rPr>
-          <w:highlight w:val="yellow"/>
-          <w:lang w:val="en-US"/>
-        </w:rPr>
-        <w:t>embed</w:t>
-      </w:r>
-      <w:r>
-        <w:rPr>
-          <w:highlight w:val="yellow"/>
-        </w:rPr>
-        <w:t xml:space="preserve">  </w:t>
-      </w:r>
-      <w:r>
-        <w:rPr>
-          <w:highlight w:val="yellow"/>
-          <w:lang w:val="en-US"/>
-        </w:rPr>
-        <w:t>to</w:t>
-      </w:r>
-      <w:r>
-        <w:rPr>
-          <w:highlight w:val="yellow"/>
-        </w:rPr>
-        <w:t xml:space="preserve"> </w:t>
-      </w:r>
-      <w:r>
-        <w:rPr>
-          <w:highlight w:val="yellow"/>
-          <w:lang w:val="en-US"/>
-        </w:rPr>
-        <w:t>control</w:t>
-      </w:r>
-      <w:r>
-        <w:rPr>
-          <w:highlight w:val="yellow"/>
-        </w:rPr>
-        <w:t>, E2C) [43].</w:t>
+      </w:pPr>
+      <w:r>
+        <w:t xml:space="preserve">Авторы используют многоагентный метод обучения с подкреплением  с политикой разделения между агентами для изучения кооперативного поведения. Агенты разделяют параметры централизованной политики и одновременно обновляют политику в соответствии с собственным опытом. Этот метод может обучать </w:t>
+      </w:r>
+      <w:r>
+        <w:t>однотипных</w:t>
+      </w:r>
+      <w:r>
+        <w:t xml:space="preserve"> агентов более эффективно [49].</w:t>
       </w:r>
     </w:p>
     <w:p>
@@ -5910,14 +4854,111 @@
         <w:ind w:firstLine="708"/>
       </w:pPr>
       <w:r>
-        <w:lastRenderedPageBreak/>
-        <w:t xml:space="preserve">Авторы используют многоагентный метод обучения с подкреплением  с политикой разделения между агентами для изучения кооперативного поведения. Агенты разделяют параметры централизованной политики и одновременно обновляют политику в соответствии с собственным опытом. Этот метод может обучать </w:t>
-      </w:r>
-      <w:r>
-        <w:t>однотипных</w:t>
-      </w:r>
-      <w:r>
-        <w:t xml:space="preserve"> агентов более эффективно [49].</w:t>
+        <w:t>Для</w:t>
+      </w:r>
+      <w:r>
+        <w:t xml:space="preserve"> </w:t>
+      </w:r>
+      <w:r>
+        <w:t>более</w:t>
+      </w:r>
+      <w:r>
+        <w:t xml:space="preserve"> </w:t>
+      </w:r>
+      <w:r>
+        <w:t xml:space="preserve">быстрого обучения похожим задачам, авторы использовали трансферное обучение(transfer learning, </w:t>
+      </w:r>
+      <w:r>
+        <w:rPr>
+          <w:lang w:val="en-US"/>
+        </w:rPr>
+        <w:t>TL</w:t>
+      </w:r>
+      <w:r>
+        <w:t>)</w:t>
+      </w:r>
+      <w:r>
+        <w:t>. Суть</w:t>
+      </w:r>
+      <w:r>
+        <w:t xml:space="preserve"> </w:t>
+      </w:r>
+      <w:r>
+        <w:t>трансферного</w:t>
+      </w:r>
+      <w:r>
+        <w:t xml:space="preserve"> </w:t>
+      </w:r>
+      <w:r>
+        <w:t>обучения</w:t>
+      </w:r>
+      <w:r>
+        <w:t xml:space="preserve"> </w:t>
+      </w:r>
+      <w:r>
+        <w:t>заключается</w:t>
+      </w:r>
+      <w:r>
+        <w:t xml:space="preserve"> </w:t>
+      </w:r>
+      <w:r>
+        <w:t>в</w:t>
+      </w:r>
+      <w:r>
+        <w:t xml:space="preserve"> </w:t>
+      </w:r>
+      <w:r>
+        <w:t>том</w:t>
+      </w:r>
+      <w:r>
+        <w:t xml:space="preserve">, </w:t>
+      </w:r>
+      <w:r>
+        <w:t xml:space="preserve">берётся слой </w:t>
+      </w:r>
+      <w:proofErr w:type="gramStart"/>
+      <w:r>
+        <w:t>нейронов</w:t>
+      </w:r>
+      <w:proofErr w:type="gramEnd"/>
+      <w:r>
+        <w:t xml:space="preserve"> </w:t>
+      </w:r>
+      <w:r>
+        <w:t>выполняющий</w:t>
+      </w:r>
+      <w:r>
+        <w:t xml:space="preserve"> определённую задачу, это</w:t>
+      </w:r>
+      <w:r>
+        <w:t>т</w:t>
+      </w:r>
+      <w:r>
+        <w:t xml:space="preserve"> слой копируется</w:t>
+      </w:r>
+      <w:r>
+        <w:t xml:space="preserve"> </w:t>
+      </w:r>
+      <w:r>
+        <w:t>(вместе со всеми весами),</w:t>
+      </w:r>
+      <w:r>
+        <w:t xml:space="preserve"> далее</w:t>
+      </w:r>
+      <w:r>
+        <w:t xml:space="preserve"> копия будет выполнять другую, но похожую задачу. Применение этого метода позволяет гораздо быстрее </w:t>
+      </w:r>
+      <w:r>
+        <w:t>обучать нейросеть новым задачам</w:t>
+      </w:r>
+      <w:r>
+        <w:t xml:space="preserve"> </w:t>
+      </w:r>
+      <w:r>
+        <w:t>чем,</w:t>
+      </w:r>
+      <w:r>
+        <w:t xml:space="preserve"> если бы нейросеть обучалась с нуля.</w:t>
       </w:r>
     </w:p>
     <w:p>
@@ -5926,119 +4967,6 @@
         <w:ind w:firstLine="708"/>
       </w:pPr>
       <w:r>
-        <w:t>Для</w:t>
-      </w:r>
-      <w:r>
-        <w:t xml:space="preserve"> </w:t>
-      </w:r>
-      <w:r>
-        <w:t>более</w:t>
-      </w:r>
-      <w:r>
-        <w:t xml:space="preserve"> </w:t>
-      </w:r>
-      <w:r>
-        <w:t xml:space="preserve">быстрого обучения похожим задачам, авторы использовали трансферное обучение(transfer learning, </w:t>
-      </w:r>
-      <w:r>
-        <w:rPr>
-          <w:lang w:val="en-US"/>
-        </w:rPr>
-        <w:t>TL</w:t>
-      </w:r>
-      <w:r>
-        <w:t>)</w:t>
-      </w:r>
-      <w:r>
-        <w:t>. Суть</w:t>
-      </w:r>
-      <w:r>
-        <w:t xml:space="preserve"> </w:t>
-      </w:r>
-      <w:r>
-        <w:t>трансферного</w:t>
-      </w:r>
-      <w:r>
-        <w:t xml:space="preserve"> </w:t>
-      </w:r>
-      <w:r>
-        <w:t>обучения</w:t>
-      </w:r>
-      <w:r>
-        <w:t xml:space="preserve"> </w:t>
-      </w:r>
-      <w:r>
-        <w:t>заключается</w:t>
-      </w:r>
-      <w:r>
-        <w:t xml:space="preserve"> </w:t>
-      </w:r>
-      <w:r>
-        <w:t>в</w:t>
-      </w:r>
-      <w:r>
-        <w:t xml:space="preserve"> </w:t>
-      </w:r>
-      <w:r>
-        <w:t>том</w:t>
-      </w:r>
-      <w:r>
-        <w:t xml:space="preserve">, </w:t>
-      </w:r>
-      <w:r>
-        <w:t xml:space="preserve">берётся слой </w:t>
-      </w:r>
-      <w:proofErr w:type="gramStart"/>
-      <w:r>
-        <w:t>нейронов</w:t>
-      </w:r>
-      <w:proofErr w:type="gramEnd"/>
-      <w:r>
-        <w:t xml:space="preserve"> </w:t>
-      </w:r>
-      <w:r>
-        <w:t>выполняющий</w:t>
-      </w:r>
-      <w:r>
-        <w:t xml:space="preserve"> определённую задачу, это</w:t>
-      </w:r>
-      <w:r>
-        <w:t>т</w:t>
-      </w:r>
-      <w:r>
-        <w:t xml:space="preserve"> слой копируется</w:t>
-      </w:r>
-      <w:r>
-        <w:t xml:space="preserve"> </w:t>
-      </w:r>
-      <w:r>
-        <w:t>(вместе со всеми весами),</w:t>
-      </w:r>
-      <w:r>
-        <w:t xml:space="preserve"> далее</w:t>
-      </w:r>
-      <w:r>
-        <w:t xml:space="preserve"> копия будет выполнять другую, но похожую задачу. Применение этого метода позволяет гораздо быстрее </w:t>
-      </w:r>
-      <w:r>
-        <w:t>обучать нейросеть новым задачам</w:t>
-      </w:r>
-      <w:r>
-        <w:t xml:space="preserve"> </w:t>
-      </w:r>
-      <w:r>
-        <w:t>чем,</w:t>
-      </w:r>
-      <w:r>
-        <w:t xml:space="preserve"> если бы нейросеть обучалась с нуля.</w:t>
-      </w:r>
-    </w:p>
-    <w:p>
-      <w:pPr>
-        <w:pStyle w:val="ac"/>
-        <w:ind w:firstLine="708"/>
-      </w:pPr>
-      <w:r>
         <w:t xml:space="preserve">Также авторами был использован метод </w:t>
       </w:r>
       <w:proofErr w:type="gramStart"/>
@@ -6166,6 +5094,7 @@
         <w:spacing w:line="360" w:lineRule="auto"/>
       </w:pPr>
       <w:r>
+        <w:lastRenderedPageBreak/>
         <w:t>Представление состояния игры</w:t>
       </w:r>
     </w:p>
@@ -6250,7 +5179,6 @@
         <w:rPr>
           <w:noProof/>
         </w:rPr>
-        <w:lastRenderedPageBreak/>
         <w:drawing>
           <wp:inline distT="0" distB="0" distL="0" distR="0">
             <wp:extent cx="3324225" cy="4143375"/>
@@ -6558,6 +5486,7 @@
         </w:numPr>
       </w:pPr>
       <w:r>
+        <w:lastRenderedPageBreak/>
         <w:t xml:space="preserve">информацию о расстоянии до </w:t>
       </w:r>
       <w:proofErr w:type="gramStart"/>
@@ -6726,7 +5655,6 @@
         <w:ind w:firstLine="708"/>
       </w:pPr>
       <w:r>
-        <w:lastRenderedPageBreak/>
         <w:t>Информация о состоянии последнего шага совпадает с текущим шаго</w:t>
       </w:r>
       <w:proofErr w:type="gramStart"/>
@@ -6967,7 +5895,11 @@
         <w:spacing w:line="360" w:lineRule="auto"/>
       </w:pPr>
       <w:r>
-        <w:t>Определение действия</w:t>
+        <w:lastRenderedPageBreak/>
+        <w:t>Определение действи</w:t>
+      </w:r>
+      <w:r>
+        <w:t>й</w:t>
       </w:r>
     </w:p>
     <w:p>
@@ -6976,13 +5908,7 @@
         <w:ind w:firstLine="708"/>
       </w:pPr>
       <w:r>
-        <w:t>В сценариях микроуправления StarCraft исходное пространство действий очень велико. На каждом временном шаге каж</w:t>
-      </w:r>
-      <w:r>
-        <w:t>дый</w:t>
-      </w:r>
-      <w:r>
-        <w:t xml:space="preserve"> </w:t>
+        <w:t xml:space="preserve">В сценариях микроуправления StarCraft пространство действий очень велико. На каждом временном шаге </w:t>
       </w:r>
       <w:r>
         <w:t>юнит</w:t>
@@ -6994,10 +5920,13 @@
         <w:t xml:space="preserve">и </w:t>
       </w:r>
       <w:r>
-        <w:t>с произвольными расстояниями на карте. Когда юнит атак</w:t>
-      </w:r>
-      <w:r>
-        <w:t>ует, он может выб</w:t>
+        <w:t>с произ</w:t>
+      </w:r>
+      <w:r>
+        <w:t>вольными расстояниями на карте, во время атаки</w:t>
+      </w:r>
+      <w:r>
+        <w:t>, он может выб</w:t>
       </w:r>
       <w:r>
         <w:t xml:space="preserve">рать </w:t>
@@ -7033,18 +5962,13 @@
         <w:t xml:space="preserve">с фиксированным расстоянием и </w:t>
       </w:r>
       <w:r>
-        <w:t>при атаке выбирать только самых слабых</w:t>
-      </w:r>
-      <w:proofErr w:type="gramStart"/>
-      <w:r>
-        <w:t xml:space="preserve"> </w:t>
-      </w:r>
-      <w:r>
-        <w:t>К</w:t>
-      </w:r>
-      <w:proofErr w:type="gramEnd"/>
-      <w:r>
-        <w:t xml:space="preserve">огда </w:t>
+        <w:t>при ата</w:t>
+      </w:r>
+      <w:r>
+        <w:t xml:space="preserve">ке выбирать только цель с самым низким уровнем здоровья в радиусе действия оружия. </w:t>
+      </w:r>
+      <w:r>
+        <w:t xml:space="preserve">Когда </w:t>
       </w:r>
       <w:r>
         <w:t>выбран</w:t>
@@ -7071,7 +5995,10 @@
         <w:t>ё</w:t>
       </w:r>
       <w:r>
-        <w:t>тся в одно из 8 направлений: вверх, вниз, влево, вправо, вверху слева, вверху справа, внизу слева, внизу справа и перемест</w:t>
+        <w:t xml:space="preserve">тся в одно из 8 направлений </w:t>
+      </w:r>
+      <w:r>
+        <w:t>и перемест</w:t>
       </w:r>
       <w:r>
         <w:t>и</w:t>
@@ -7092,7 +6019,6 @@
         <w:t xml:space="preserve"> </w:t>
       </w:r>
       <w:r>
-        <w:lastRenderedPageBreak/>
         <w:t>остановится</w:t>
       </w:r>
       <w:r>
@@ -7106,12 +6032,6 @@
       </w:r>
       <w:r>
         <w:t>атаковать врагов</w:t>
-      </w:r>
-      <w:r>
-        <w:t xml:space="preserve">. </w:t>
-      </w:r>
-      <w:r>
-        <w:t>Авторы решили в качестве цели выбирать цель с самым низким уровнем здоровья в радиусе действия оружия</w:t>
       </w:r>
       <w:r>
         <w:t xml:space="preserve">. Согласно результатам эксперимента, этих действий достаточно, чтобы </w:t>
@@ -7138,13 +6058,73 @@
         <w:ind w:firstLine="708"/>
       </w:pPr>
       <w:r>
-        <w:t>Поскольку опыт наших юнитов имеет ограниченное подмножество большого пространства состояний, и большинство тестовых состояний никогда не исследовались заранее, будет трудно применить таблицу обучени</w:t>
+        <w:t xml:space="preserve">Опыт юнитов включает в себя ограниченное </w:t>
+      </w:r>
+      <w:r>
+        <w:t>подмножество большого пространства состояний, и большинство тестовых состояний никогда не</w:t>
+      </w:r>
+      <w:r>
+        <w:t xml:space="preserve"> будет</w:t>
+      </w:r>
+      <w:r>
+        <w:t xml:space="preserve"> исследова</w:t>
+      </w:r>
+      <w:r>
+        <w:t>но</w:t>
+      </w:r>
+      <w:r>
+        <w:t xml:space="preserve"> заранее, </w:t>
+      </w:r>
+      <w:r>
+        <w:t xml:space="preserve">поэтому </w:t>
+      </w:r>
+      <w:r>
+        <w:t>будет трудно применить таблицу обучени</w:t>
       </w:r>
       <w:r>
         <w:t>я</w:t>
       </w:r>
       <w:r>
-        <w:t xml:space="preserve"> с подкреплением для изучения оптимальной политики. Чтобы решить эту проблему, мы используем нейронную сеть, параметризованную вектором θ, для аппроксимации значений действия состояния для улучшения обобщения нашей модели RL.</w:t>
+        <w:t xml:space="preserve"> с подкреплением для изучения оптимальной политики. Чтобы решить эту проблему, </w:t>
+      </w:r>
+      <w:r>
+        <w:t>авторы статьи</w:t>
+      </w:r>
+      <w:r>
+        <w:t xml:space="preserve"> использу</w:t>
+      </w:r>
+      <w:r>
+        <w:t>ют</w:t>
+      </w:r>
+      <w:r>
+        <w:t xml:space="preserve"> нейронную сеть, параметризованную вектором θ, для аппроксимации значений действи</w:t>
+      </w:r>
+      <w:r>
+        <w:t>е-</w:t>
+      </w:r>
+      <w:r>
+        <w:t>состояни</w:t>
+      </w:r>
+      <w:r>
+        <w:t>е(</w:t>
+      </w:r>
+      <w:r>
+        <w:t>state-action values</w:t>
+      </w:r>
+      <w:r>
+        <w:t>)</w:t>
+      </w:r>
+      <w:r>
+        <w:t xml:space="preserve"> для улучшения обобщения </w:t>
+      </w:r>
+      <w:r>
+        <w:t>RL</w:t>
+      </w:r>
+      <w:r>
+        <w:t>-</w:t>
+      </w:r>
+      <w:r>
+        <w:t>модели.</w:t>
       </w:r>
     </w:p>
     <w:p>
@@ -7153,7 +6133,19 @@
         <w:ind w:firstLine="708"/>
       </w:pPr>
       <w:r>
-        <w:t xml:space="preserve">Ввод сети - тензор </w:t>
+        <w:t>В</w:t>
+      </w:r>
+      <w:r>
+        <w:t>ходные данные</w:t>
+      </w:r>
+      <w:r>
+        <w:t xml:space="preserve"> сети -</w:t>
+      </w:r>
+      <w:r>
+        <w:t xml:space="preserve"> это</w:t>
+      </w:r>
+      <w:r>
+        <w:t xml:space="preserve"> тензор </w:t>
       </w:r>
       <w:r>
         <w:t xml:space="preserve">с </w:t>
@@ -7219,10 +6211,249 @@
         <w:t xml:space="preserve"> </w:t>
       </w:r>
       <w:r>
-        <w:t>ReLU) для нелинейно</w:t>
-      </w:r>
-      <w:r>
-        <w:t xml:space="preserve">сти сети, которая выражается формулой </w:t>
+        <w:t>ReLU)</w:t>
+      </w:r>
+    </w:p>
+    <w:p>
+      <w:pPr>
+        <w:pStyle w:val="ac"/>
+        <w:ind w:firstLine="708"/>
+      </w:pPr>
+      <w:r>
+        <w:t>Авторы исследования решили</w:t>
+      </w:r>
+      <w:r>
+        <w:t xml:space="preserve"> </w:t>
+      </w:r>
+      <w:r>
+        <w:t xml:space="preserve">использовать </w:t>
+      </w:r>
+      <w:r>
+        <w:t xml:space="preserve">функцию ReLU, а не функцию </w:t>
+      </w:r>
+      <w:r>
+        <w:rPr>
+          <w:lang w:val="en-US"/>
+        </w:rPr>
+        <w:t>s</w:t>
+      </w:r>
+      <w:r>
+        <w:t>igmoid или tanh, потому что функция ReLU не имеет проблемы градиентного спуска, что может гарантировать эффективное обучение модели [59]. В отличие от этих насыщ</w:t>
+      </w:r>
+      <w:r>
+        <w:t>енных</w:t>
+      </w:r>
+      <w:r>
+        <w:t xml:space="preserve"> функций нелинейности</w:t>
+      </w:r>
+      <w:r>
+        <w:t>(</w:t>
+      </w:r>
+      <w:r>
+        <w:t>saturating nonlinearities function</w:t>
+      </w:r>
+      <w:r>
+        <w:t>)</w:t>
+      </w:r>
+      <w:r>
+        <w:t xml:space="preserve">, таких как </w:t>
+      </w:r>
+      <w:r>
+        <w:rPr>
+          <w:lang w:val="en-US"/>
+        </w:rPr>
+        <w:t>s</w:t>
+      </w:r>
+      <w:r>
+        <w:t xml:space="preserve">igmoid </w:t>
+      </w:r>
+      <w:r>
+        <w:t xml:space="preserve">или </w:t>
+      </w:r>
+      <w:r>
+        <w:t>tanh</w:t>
+      </w:r>
+      <w:r>
+        <w:t xml:space="preserve">, функция ReLU является ненасыщенной нелинейной функцией. С точки зрения времени обучения с градиентным спуском </w:t>
+      </w:r>
+      <w:proofErr w:type="gramStart"/>
+      <w:r>
+        <w:t>ненасыщенная</w:t>
+      </w:r>
+      <w:proofErr w:type="gramEnd"/>
+      <w:r>
+        <w:t xml:space="preserve"> нелинейная намного быстрее [60].</w:t>
+      </w:r>
+    </w:p>
+    <w:p>
+      <w:pPr>
+        <w:pStyle w:val="ac"/>
+        <w:ind w:firstLine="708"/>
+      </w:pPr>
+      <w:r>
+        <w:t xml:space="preserve">Выходной слой нейронной сети имеет 9 нейронов, </w:t>
+      </w:r>
+      <w:r>
+        <w:t>который</w:t>
+      </w:r>
+      <w:r>
+        <w:t xml:space="preserve"> </w:t>
+      </w:r>
+      <w:r>
+        <w:t>вы</w:t>
+      </w:r>
+      <w:r>
+        <w:t>да</w:t>
+      </w:r>
+      <w:r>
+        <w:t>ё</w:t>
+      </w:r>
+      <w:r>
+        <w:t>т вероятность движения в 8 направлениях и атаки. Модель обучения одного юнита в сценариях микроуправления StarCraft, включает представление состояния, архитектуру нейронной сети и выходные действия, изображен</w:t>
+      </w:r>
+      <w:r>
+        <w:t>ные</w:t>
+      </w:r>
+      <w:r>
+        <w:t xml:space="preserve"> на рис</w:t>
+      </w:r>
+      <w:r>
+        <w:t>унке</w:t>
+      </w:r>
+      <w:r>
+        <w:t xml:space="preserve"> </w:t>
+      </w:r>
+      <w:r>
+        <w:t>1</w:t>
+      </w:r>
+      <w:r>
+        <w:t>.</w:t>
+      </w:r>
+    </w:p>
+    <w:p>
+      <w:pPr>
+        <w:pStyle w:val="4"/>
+        <w:spacing w:line="360" w:lineRule="auto"/>
+      </w:pPr>
+      <w:r>
+        <w:lastRenderedPageBreak/>
+        <w:t xml:space="preserve">Метод обучения в </w:t>
+      </w:r>
+      <w:r>
+        <w:t>микроменеджмент</w:t>
+      </w:r>
+      <w:r>
+        <w:t>е</w:t>
+      </w:r>
+    </w:p>
+    <w:p>
+      <w:pPr>
+        <w:pStyle w:val="ac"/>
+        <w:ind w:firstLine="708"/>
+      </w:pPr>
+      <w:r>
+        <w:t xml:space="preserve">В этой рассматриваемой статье авторы формулируют задачу микроуправления как многоагентную модель обучения с подкреплением. Предлагается метод многоагентного </w:t>
+      </w:r>
+      <w:proofErr w:type="gramStart"/>
+      <w:r>
+        <w:t>градиен</w:t>
+      </w:r>
+      <w:r>
+        <w:t>тно-спуска</w:t>
+      </w:r>
+      <w:proofErr w:type="gramEnd"/>
+      <w:r>
+        <w:t xml:space="preserve"> Сарса (λ)</w:t>
+      </w:r>
+      <w:r>
+        <w:t>с разделением параметров</w:t>
+      </w:r>
+      <w:r>
+        <w:t>(</w:t>
+      </w:r>
+      <w:r>
+        <w:rPr>
+          <w:lang w:val="en-US"/>
+        </w:rPr>
+        <w:t>parameter</w:t>
+      </w:r>
+      <w:r>
+        <w:t xml:space="preserve"> </w:t>
+      </w:r>
+      <w:r>
+        <w:rPr>
+          <w:lang w:val="en-US"/>
+        </w:rPr>
+        <w:t>sharing</w:t>
+      </w:r>
+      <w:r>
+        <w:t xml:space="preserve"> </w:t>
+      </w:r>
+      <w:r>
+        <w:rPr>
+          <w:lang w:val="en-US"/>
+        </w:rPr>
+        <w:t>multi</w:t>
+      </w:r>
+      <w:r>
+        <w:t>-</w:t>
+      </w:r>
+      <w:r>
+        <w:rPr>
+          <w:lang w:val="en-US"/>
+        </w:rPr>
+        <w:t>agent</w:t>
+      </w:r>
+      <w:r>
+        <w:t xml:space="preserve"> </w:t>
+      </w:r>
+      <w:r>
+        <w:rPr>
+          <w:lang w:val="en-US"/>
+        </w:rPr>
+        <w:t>gradient</w:t>
+      </w:r>
+      <w:r>
+        <w:t>-</w:t>
+      </w:r>
+      <w:r>
+        <w:rPr>
+          <w:lang w:val="en-US"/>
+        </w:rPr>
+        <w:t>descent</w:t>
+      </w:r>
+      <w:r>
+        <w:t xml:space="preserve"> </w:t>
+      </w:r>
+      <w:r>
+        <w:rPr>
+          <w:lang w:val="en-US"/>
+        </w:rPr>
+        <w:t>Sarsa</w:t>
+      </w:r>
+      <w:r>
+        <w:t>, PS-MAGDS)</w:t>
+      </w:r>
+      <w:r>
+        <w:t xml:space="preserve"> для обучения модели, </w:t>
+      </w:r>
+      <w:r>
+        <w:t>с использованием</w:t>
+      </w:r>
+      <w:r>
+        <w:t xml:space="preserve"> функци</w:t>
+      </w:r>
+      <w:r>
+        <w:t>ей</w:t>
+      </w:r>
+      <w:r>
+        <w:t xml:space="preserve"> вознаграждения в качестве внутренней мотивации для продвижения процесса обучения. Вся схема PS-MAGDS обучения с подкреплением изображена на рис. </w:t>
+      </w:r>
+      <w:r>
+        <w:t>2</w:t>
+      </w:r>
+      <w:r>
+        <w:t>.</w:t>
       </w:r>
     </w:p>
     <w:p>
@@ -7232,237 +6463,9 @@
         <w:jc w:val="center"/>
       </w:pPr>
       <w:r>
-        <w:t>f</w:t>
-      </w:r>
-      <w:r>
-        <w:t>(z) = max (0, z), (6)</w:t>
-      </w:r>
-    </w:p>
-    <w:p>
-      <w:pPr>
-        <w:pStyle w:val="ac"/>
-        <w:ind w:firstLine="708"/>
-      </w:pPr>
-      <w:r>
-        <w:t xml:space="preserve">где z - выход скрытого слоя. </w:t>
-      </w:r>
-      <w:r>
-        <w:t>Авторы исследования решили</w:t>
-      </w:r>
-      <w:r>
-        <w:t xml:space="preserve"> </w:t>
-      </w:r>
-      <w:r>
-        <w:t xml:space="preserve">использовать </w:t>
-      </w:r>
-      <w:r>
-        <w:t xml:space="preserve">функцию ReLU, а не функцию </w:t>
-      </w:r>
-      <w:r>
-        <w:rPr>
-          <w:lang w:val="en-US"/>
-        </w:rPr>
-        <w:t>s</w:t>
-      </w:r>
-      <w:r>
-        <w:t xml:space="preserve">igmoid или tanh, потому что функция ReLU не имеет проблемы градиентного спуска, что может гарантировать эффективное обучение модели [59]. В отличие от этих насыщающих функций нелинейности, таких как </w:t>
-      </w:r>
-      <w:r>
-        <w:rPr>
-          <w:lang w:val="en-US"/>
-        </w:rPr>
-        <w:t>s</w:t>
-      </w:r>
-      <w:r>
-        <w:t xml:space="preserve">igmoid </w:t>
-      </w:r>
-      <w:r>
-        <w:t xml:space="preserve">или </w:t>
-      </w:r>
-      <w:r>
-        <w:t>tanh</w:t>
-      </w:r>
-      <w:r>
-        <w:t xml:space="preserve">, функция ReLU является ненасыщенной нелинейной функцией. С точки зрения времени обучения с градиентным спуском </w:t>
-      </w:r>
-      <w:proofErr w:type="gramStart"/>
-      <w:r>
-        <w:t>ненасыщенная</w:t>
-      </w:r>
-      <w:proofErr w:type="gramEnd"/>
-      <w:r>
-        <w:t xml:space="preserve"> нелинейная намного быстрее [60].</w:t>
-      </w:r>
-    </w:p>
-    <w:p>
-      <w:pPr>
-        <w:pStyle w:val="ac"/>
-        <w:ind w:firstLine="708"/>
-      </w:pPr>
-      <w:r>
-        <w:t xml:space="preserve">Выходной слой нейронной сети имеет 9 нейронов, </w:t>
-      </w:r>
-      <w:r>
-        <w:t>который</w:t>
-      </w:r>
-      <w:r>
-        <w:t xml:space="preserve"> </w:t>
-      </w:r>
-      <w:r>
-        <w:t>вы</w:t>
-      </w:r>
-      <w:r>
-        <w:t>да</w:t>
-      </w:r>
-      <w:r>
-        <w:t>ё</w:t>
-      </w:r>
-      <w:r>
-        <w:t>т вероятность движения в 8 направлениях и атаки. Модель обучения одного юнита в сценариях микроуправления StarCraft, включает представление состояния, архитектуру нейронной сети и выходные действия, изображен</w:t>
-      </w:r>
-      <w:r>
-        <w:t>ные</w:t>
-      </w:r>
-      <w:r>
-        <w:t xml:space="preserve"> на рис. </w:t>
-      </w:r>
-      <w:r>
-        <w:t>1</w:t>
-      </w:r>
-      <w:r>
-        <w:t>.</w:t>
-      </w:r>
-    </w:p>
-    <w:p>
-      <w:pPr>
-        <w:pStyle w:val="4"/>
-        <w:spacing w:line="360" w:lineRule="auto"/>
-      </w:pPr>
-      <w:r>
-        <w:t xml:space="preserve">Метод обучения в </w:t>
-      </w:r>
-      <w:r>
-        <w:t>микроменеджмент</w:t>
-      </w:r>
-      <w:r>
-        <w:t>е</w:t>
-      </w:r>
-    </w:p>
-    <w:p>
-      <w:pPr>
-        <w:pStyle w:val="ac"/>
-        <w:ind w:firstLine="708"/>
-      </w:pPr>
-      <w:r>
-        <w:t xml:space="preserve">В этой рассматриваемой статье авторы формулируют задачу микроуправления как многоагентную модель обучения с подкреплением. Предлагается метод многоагентного </w:t>
-      </w:r>
-      <w:proofErr w:type="gramStart"/>
-      <w:r>
-        <w:t>градиен</w:t>
-      </w:r>
-      <w:r>
-        <w:t>тно-спуска</w:t>
-      </w:r>
-      <w:proofErr w:type="gramEnd"/>
-      <w:r>
-        <w:t xml:space="preserve"> Сарса (λ)</w:t>
-      </w:r>
-      <w:r>
-        <w:t>с разделением параметров</w:t>
-      </w:r>
-      <w:r>
-        <w:t>(</w:t>
-      </w:r>
-      <w:r>
-        <w:rPr>
-          <w:lang w:val="en-US"/>
-        </w:rPr>
-        <w:t>parameter</w:t>
-      </w:r>
-      <w:r>
-        <w:t xml:space="preserve"> </w:t>
-      </w:r>
-      <w:r>
-        <w:rPr>
-          <w:lang w:val="en-US"/>
-        </w:rPr>
-        <w:t>sharing</w:t>
-      </w:r>
-      <w:r>
-        <w:t xml:space="preserve"> </w:t>
-      </w:r>
-      <w:r>
-        <w:rPr>
-          <w:lang w:val="en-US"/>
-        </w:rPr>
-        <w:t>multi</w:t>
-      </w:r>
-      <w:r>
-        <w:t>-</w:t>
-      </w:r>
-      <w:r>
-        <w:rPr>
-          <w:lang w:val="en-US"/>
-        </w:rPr>
-        <w:t>agent</w:t>
-      </w:r>
-      <w:r>
-        <w:t xml:space="preserve"> </w:t>
-      </w:r>
-      <w:r>
-        <w:rPr>
-          <w:lang w:val="en-US"/>
-        </w:rPr>
-        <w:t>gradient</w:t>
-      </w:r>
-      <w:r>
-        <w:t>-</w:t>
-      </w:r>
-      <w:r>
-        <w:rPr>
-          <w:lang w:val="en-US"/>
-        </w:rPr>
-        <w:t>descent</w:t>
-      </w:r>
-      <w:r>
-        <w:t xml:space="preserve"> </w:t>
-      </w:r>
-      <w:r>
-        <w:rPr>
-          <w:lang w:val="en-US"/>
-        </w:rPr>
-        <w:t>Sarsa</w:t>
-      </w:r>
-      <w:r>
-        <w:t>, PS-MAGDS)</w:t>
-      </w:r>
-      <w:r>
-        <w:t xml:space="preserve"> для обучения модели, и конструируе</w:t>
-      </w:r>
-      <w:r>
-        <w:t>тся</w:t>
-      </w:r>
-      <w:r>
-        <w:t xml:space="preserve"> функцию вознаграждения в качестве внутренней мотивации для продвижения процесса обучения. Вся схема PS-MAGDS обучения с подкреплением изображена на рис. </w:t>
-      </w:r>
-      <w:r>
-        <w:t>2</w:t>
-      </w:r>
-      <w:r>
-        <w:t>.</w:t>
-      </w:r>
-    </w:p>
-    <w:p>
-      <w:pPr>
-        <w:pStyle w:val="ac"/>
-        <w:ind w:firstLine="708"/>
-        <w:jc w:val="center"/>
-      </w:pPr>
-      <w:r>
         <w:rPr>
           <w:noProof/>
         </w:rPr>
-        <w:lastRenderedPageBreak/>
         <w:drawing>
           <wp:inline distT="0" distB="0" distL="0" distR="0">
             <wp:extent cx="3981450" cy="2209800"/>
@@ -7516,7 +6519,19 @@
         <w:jc w:val="center"/>
       </w:pPr>
       <w:r>
-        <w:t xml:space="preserve">Рис. 4. Диаграмма обучения </w:t>
+        <w:t>Рис</w:t>
+      </w:r>
+      <w:r>
+        <w:t>унок</w:t>
+      </w:r>
+      <w:r>
+        <w:t xml:space="preserve"> </w:t>
+      </w:r>
+      <w:r>
+        <w:t>2</w:t>
+      </w:r>
+      <w:r>
+        <w:t xml:space="preserve">. Диаграмма обучения </w:t>
       </w:r>
       <w:r>
         <w:t>с подкреплением</w:t>
@@ -7528,45 +6543,387 @@
         <w:t>ях</w:t>
       </w:r>
       <w:r>
-        <w:t xml:space="preserve"> микроуправления</w:t>
+        <w:t xml:space="preserve"> </w:t>
+      </w:r>
+      <w:r>
+        <w:t>микроуправления</w:t>
       </w:r>
       <w:r>
         <w:t xml:space="preserve"> </w:t>
       </w:r>
       <w:r>
         <w:t>StarCraft.</w:t>
+      </w:r>
+    </w:p>
+    <w:p>
+      <w:pPr>
+        <w:pStyle w:val="ac"/>
+        <w:ind w:firstLine="708"/>
+        <w:jc w:val="center"/>
+        <w:rPr>
+          <w:rFonts w:asciiTheme="majorHAnsi" w:eastAsiaTheme="majorEastAsia" w:hAnsiTheme="majorHAnsi" w:cstheme="majorBidi"/>
+          <w:b/>
+          <w:bCs/>
+          <w:i/>
+          <w:iCs/>
+          <w:color w:val="4F81BD" w:themeColor="accent1"/>
+          <w:szCs w:val="24"/>
+        </w:rPr>
+      </w:pPr>
+      <w:r>
+        <w:rPr>
+          <w:rFonts w:asciiTheme="majorHAnsi" w:eastAsiaTheme="majorEastAsia" w:hAnsiTheme="majorHAnsi" w:cstheme="majorBidi"/>
+          <w:b/>
+          <w:bCs/>
+          <w:i/>
+          <w:iCs/>
+          <w:color w:val="4F81BD" w:themeColor="accent1"/>
+          <w:szCs w:val="24"/>
+        </w:rPr>
+        <w:t>М</w:t>
+      </w:r>
+      <w:r>
+        <w:rPr>
+          <w:rFonts w:asciiTheme="majorHAnsi" w:eastAsiaTheme="majorEastAsia" w:hAnsiTheme="majorHAnsi" w:cstheme="majorBidi"/>
+          <w:b/>
+          <w:bCs/>
+          <w:i/>
+          <w:iCs/>
+          <w:color w:val="4F81BD" w:themeColor="accent1"/>
+          <w:szCs w:val="24"/>
+        </w:rPr>
+        <w:t>ногоагентн</w:t>
+      </w:r>
+      <w:r>
+        <w:rPr>
+          <w:rFonts w:asciiTheme="majorHAnsi" w:eastAsiaTheme="majorEastAsia" w:hAnsiTheme="majorHAnsi" w:cstheme="majorBidi"/>
+          <w:b/>
+          <w:bCs/>
+          <w:i/>
+          <w:iCs/>
+          <w:color w:val="4F81BD" w:themeColor="accent1"/>
+          <w:szCs w:val="24"/>
+        </w:rPr>
+        <w:t>ый</w:t>
+      </w:r>
+      <w:r>
+        <w:rPr>
+          <w:rFonts w:asciiTheme="majorHAnsi" w:eastAsiaTheme="majorEastAsia" w:hAnsiTheme="majorHAnsi" w:cstheme="majorBidi"/>
+          <w:b/>
+          <w:bCs/>
+          <w:i/>
+          <w:iCs/>
+          <w:color w:val="4F81BD" w:themeColor="accent1"/>
+          <w:szCs w:val="24"/>
+        </w:rPr>
+        <w:t xml:space="preserve"> </w:t>
+      </w:r>
+      <w:proofErr w:type="gramStart"/>
+      <w:r>
+        <w:rPr>
+          <w:rFonts w:asciiTheme="majorHAnsi" w:eastAsiaTheme="majorEastAsia" w:hAnsiTheme="majorHAnsi" w:cstheme="majorBidi"/>
+          <w:b/>
+          <w:bCs/>
+          <w:i/>
+          <w:iCs/>
+          <w:color w:val="4F81BD" w:themeColor="accent1"/>
+          <w:szCs w:val="24"/>
+        </w:rPr>
+        <w:t>градиентн</w:t>
+      </w:r>
+      <w:r>
+        <w:rPr>
+          <w:rFonts w:asciiTheme="majorHAnsi" w:eastAsiaTheme="majorEastAsia" w:hAnsiTheme="majorHAnsi" w:cstheme="majorBidi"/>
+          <w:b/>
+          <w:bCs/>
+          <w:i/>
+          <w:iCs/>
+          <w:color w:val="4F81BD" w:themeColor="accent1"/>
+          <w:szCs w:val="24"/>
+        </w:rPr>
+        <w:t>ый-спуск</w:t>
+      </w:r>
+      <w:proofErr w:type="gramEnd"/>
+      <w:r>
+        <w:rPr>
+          <w:rFonts w:asciiTheme="majorHAnsi" w:eastAsiaTheme="majorEastAsia" w:hAnsiTheme="majorHAnsi" w:cstheme="majorBidi"/>
+          <w:b/>
+          <w:bCs/>
+          <w:i/>
+          <w:iCs/>
+          <w:color w:val="4F81BD" w:themeColor="accent1"/>
+          <w:szCs w:val="24"/>
+        </w:rPr>
+        <w:t xml:space="preserve"> Сарса (</w:t>
+      </w:r>
+      <w:r>
+        <w:rPr>
+          <w:rFonts w:asciiTheme="majorHAnsi" w:eastAsiaTheme="majorEastAsia" w:hAnsiTheme="majorHAnsi" w:cstheme="majorBidi"/>
+          <w:b/>
+          <w:bCs/>
+          <w:i/>
+          <w:iCs/>
+          <w:color w:val="4F81BD" w:themeColor="accent1"/>
+          <w:szCs w:val="24"/>
+          <w:lang w:val="en-US"/>
+        </w:rPr>
+        <w:t>λ</w:t>
+      </w:r>
+      <w:r>
+        <w:rPr>
+          <w:rFonts w:asciiTheme="majorHAnsi" w:eastAsiaTheme="majorEastAsia" w:hAnsiTheme="majorHAnsi" w:cstheme="majorBidi"/>
+          <w:b/>
+          <w:bCs/>
+          <w:i/>
+          <w:iCs/>
+          <w:color w:val="4F81BD" w:themeColor="accent1"/>
+          <w:szCs w:val="24"/>
+        </w:rPr>
+        <w:t xml:space="preserve">)с разделением параметров </w:t>
+      </w:r>
+    </w:p>
+    <w:p>
+      <w:pPr>
+        <w:pStyle w:val="ac"/>
+        <w:ind w:firstLine="708"/>
+      </w:pPr>
+      <w:r>
+        <w:t>Сарса(Sarsa)– это RL-алгоритм с обучением с разницей во времени(temporal difference (TD) learning). Он основан на политике, которая используется как для выбора действий, так и для обновления предыдущего значения.</w:t>
+      </w:r>
+    </w:p>
+    <w:p>
+      <w:pPr>
+        <w:pStyle w:val="ac"/>
+        <w:ind w:firstLine="708"/>
+      </w:pPr>
+      <w:r>
+        <w:t xml:space="preserve">Авторы предлагают </w:t>
+      </w:r>
+      <w:r>
+        <w:t>RL</w:t>
+      </w:r>
+      <w:r>
+        <w:t>-</w:t>
+      </w:r>
+      <w:r>
+        <w:t xml:space="preserve">алгоритм с несколькими агентами, который расширяет традиционный Сарса алгоритм (λ) до нескольких </w:t>
+      </w:r>
+      <w:r>
+        <w:t>юнитов</w:t>
+      </w:r>
+      <w:r>
+        <w:t xml:space="preserve">, разделяя параметры сети политики </w:t>
+      </w:r>
+      <w:proofErr w:type="gramStart"/>
+      <w:r>
+        <w:t>между</w:t>
+      </w:r>
+      <w:proofErr w:type="gramEnd"/>
+      <w:r>
+        <w:t xml:space="preserve"> нашими юнитами. Чтобы ускорить процесс обучения и решить проблему отсроченных вознаграждений, использу</w:t>
+      </w:r>
+      <w:r>
+        <w:t>ются</w:t>
+      </w:r>
+      <w:r>
+        <w:t xml:space="preserve"> приемлемые черты(eligibility traces) в обучении с подкреплением. В качестве основного механизма в RL, приемлемые черты используются для назначения временного вознаграждения, который учитывает набор ранее испытанных переходов [61].</w:t>
+      </w:r>
+    </w:p>
+    <w:p>
+      <w:pPr>
+        <w:pStyle w:val="ac"/>
+        <w:ind w:firstLine="708"/>
+      </w:pPr>
+      <w:r>
+        <w:t>Алгоритм</w:t>
+      </w:r>
+      <w:r>
+        <w:t xml:space="preserve"> учитывает не только значение последней пары состояние-действие, но и </w:t>
+      </w:r>
+      <w:r>
+        <w:t xml:space="preserve">уже </w:t>
+      </w:r>
+      <w:proofErr w:type="gramStart"/>
+      <w:r>
+        <w:t>посещенных</w:t>
+      </w:r>
+      <w:proofErr w:type="gramEnd"/>
+      <w:r>
+        <w:t>. С помощью этого метода реш</w:t>
+      </w:r>
+      <w:r>
+        <w:t>ается</w:t>
+      </w:r>
+      <w:r>
+        <w:t xml:space="preserve"> проблем</w:t>
+      </w:r>
+      <w:r>
+        <w:t>а</w:t>
+      </w:r>
+      <w:r>
+        <w:t xml:space="preserve"> отсроченного вознаг</w:t>
+      </w:r>
+      <w:r>
+        <w:t>раждения</w:t>
+      </w:r>
+      <w:r>
+        <w:t>. Сарса с приемлемыми чертами, называем</w:t>
+      </w:r>
+      <w:r>
+        <w:t>ый</w:t>
+      </w:r>
+      <w:r>
+        <w:t xml:space="preserve"> Сарса (λ), является одним из </w:t>
+      </w:r>
+      <w:r>
+        <w:lastRenderedPageBreak/>
+        <w:t>способов усреднения резервных копий(backups), сделанных после нескольких шагов</w:t>
+      </w:r>
+      <w:proofErr w:type="gramStart"/>
+      <w:r>
+        <w:t>.</w:t>
+      </w:r>
+      <w:proofErr w:type="gramEnd"/>
+      <w:r>
+        <w:t xml:space="preserve"> λ </w:t>
+      </w:r>
+      <w:proofErr w:type="gramStart"/>
+      <w:r>
+        <w:t>я</w:t>
+      </w:r>
+      <w:proofErr w:type="gramEnd"/>
+      <w:r>
+        <w:t>вляется фактором, который определяет вес каждой резервной копии.</w:t>
+      </w:r>
+    </w:p>
+    <w:p>
+      <w:pPr>
+        <w:pStyle w:val="ac"/>
+        <w:ind w:firstLine="708"/>
+      </w:pPr>
+      <w:r>
+        <w:t xml:space="preserve">В реализации </w:t>
+      </w:r>
+      <w:r>
+        <w:t>Сарса</w:t>
+      </w:r>
+      <w:proofErr w:type="gramStart"/>
+      <w:r>
+        <w:t xml:space="preserve"> (λ) </w:t>
+      </w:r>
+      <w:proofErr w:type="gramEnd"/>
+      <w:r>
+        <w:t>для б</w:t>
+      </w:r>
+      <w:r>
+        <w:t>итв</w:t>
+      </w:r>
+      <w:r>
+        <w:t xml:space="preserve"> нескольких юнитов, используе</w:t>
+      </w:r>
+      <w:r>
+        <w:t>тся</w:t>
+      </w:r>
+      <w:r>
+        <w:t xml:space="preserve"> нейронн</w:t>
+      </w:r>
+      <w:r>
+        <w:t>ая</w:t>
+      </w:r>
+      <w:r>
+        <w:t xml:space="preserve"> сеть в </w:t>
+      </w:r>
+      <w:r>
+        <w:t xml:space="preserve">качестве аппроксиматора функции, </w:t>
+      </w:r>
+      <w:r>
+        <w:t>и параметры</w:t>
+      </w:r>
+      <w:r>
+        <w:t xml:space="preserve"> </w:t>
+      </w:r>
+      <w:r>
+        <w:t>сет</w:t>
+      </w:r>
+      <w:r>
+        <w:t xml:space="preserve">и </w:t>
+      </w:r>
+      <w:r>
+        <w:t>разделя</w:t>
+      </w:r>
+      <w:r>
+        <w:t>ются</w:t>
+      </w:r>
+      <w:r>
+        <w:t xml:space="preserve"> между всеми юнитами. </w:t>
+      </w:r>
+      <w:r>
+        <w:t>Несмотря на то, что</w:t>
+      </w:r>
+      <w:r>
+        <w:t xml:space="preserve"> есть только одна сеть для обучения, </w:t>
+      </w:r>
+      <w:r>
+        <w:t>юниты</w:t>
+      </w:r>
+      <w:r>
+        <w:t xml:space="preserve"> могут вес</w:t>
+      </w:r>
+      <w:r>
+        <w:t xml:space="preserve">ти себя по-разному, потому </w:t>
+      </w:r>
+      <w:r>
+        <w:t>что каждый юнит получает разные наблюдения и действия в качестве входных данных.</w:t>
+      </w:r>
+    </w:p>
+    <w:p>
+      <w:pPr>
+        <w:pStyle w:val="ac"/>
+        <w:ind w:firstLine="708"/>
+      </w:pPr>
+      <w:r>
+        <w:t xml:space="preserve">Одним из сложных вопросов в обучении с подкреплением является компромисс между разведкой и эксплуатацией. Для решения этого компромисса используется метод </w:t>
+      </w:r>
+      <w:proofErr w:type="gramStart"/>
+      <w:r>
+        <w:rPr>
+          <w:lang w:val="en-US"/>
+        </w:rPr>
+        <w:t>ε</w:t>
+      </w:r>
+      <w:r>
+        <w:t>-</w:t>
+      </w:r>
+      <w:proofErr w:type="gramEnd"/>
+      <w:r>
+        <w:t xml:space="preserve">жадный для выбора действий во время тренировки, который выбирает текущее наилучшее действие с вероятностью 1 - </w:t>
+      </w:r>
+      <w:r>
+        <w:rPr>
+          <w:lang w:val="en-US"/>
+        </w:rPr>
+        <w:t>ε</w:t>
+      </w:r>
+      <w:r>
+        <w:t xml:space="preserve"> и выполняет случайное действие с вероятностью </w:t>
+      </w:r>
+      <w:r>
+        <w:rPr>
+          <w:lang w:val="en-US"/>
+        </w:rPr>
+        <w:t>ε</w:t>
+      </w:r>
+      <w:r>
+        <w:t>.</w:t>
       </w:r>
     </w:p>
     <w:p>
       <w:pPr>
         <w:pStyle w:val="4"/>
         <w:spacing w:line="360" w:lineRule="auto"/>
-        <w:rPr>
-          <w:lang w:val="en-US"/>
-        </w:rPr>
-      </w:pPr>
-      <w:r>
-        <w:rPr>
-          <w:lang w:val="en-US"/>
-        </w:rPr>
-        <w:t xml:space="preserve">Parameter Sharing Multi-agent Gradient-Descent </w:t>
-      </w:r>
-      <w:proofErr w:type="gramStart"/>
-      <w:r>
-        <w:rPr>
-          <w:lang w:val="en-US"/>
-        </w:rPr>
-        <w:t>Sarsa(</w:t>
-      </w:r>
-      <w:proofErr w:type="gramEnd"/>
-      <w:r>
-        <w:t>λ</w:t>
-      </w:r>
-      <w:r>
-        <w:rPr>
-          <w:lang w:val="en-US"/>
-        </w:rPr>
-        <w:t>)</w:t>
+      </w:pPr>
+      <w:r>
+        <w:t>Функция вознаграждения</w:t>
       </w:r>
     </w:p>
     <w:p>
@@ -7575,75 +6932,492 @@
         <w:ind w:firstLine="708"/>
       </w:pPr>
       <w:r>
-        <w:t xml:space="preserve">Авторы предлагают </w:t>
-      </w:r>
-      <w:r>
-        <w:t>RL</w:t>
-      </w:r>
-      <w:r>
-        <w:t>-</w:t>
-      </w:r>
-      <w:r>
-        <w:t xml:space="preserve">алгоритм с несколькими агентами, который расширяет традиционный Сарса алгоритм (λ) до нескольких </w:t>
-      </w:r>
-      <w:r>
-        <w:t>юнитов</w:t>
-      </w:r>
-      <w:r>
-        <w:t xml:space="preserve">, разделяя параметры сети политики </w:t>
+        <w:t xml:space="preserve">Авторы статьи для решения проблемы </w:t>
       </w:r>
       <w:proofErr w:type="gramStart"/>
       <w:r>
-        <w:t>между</w:t>
+        <w:t>редких</w:t>
       </w:r>
       <w:proofErr w:type="gramEnd"/>
       <w:r>
-        <w:t xml:space="preserve"> нашими юнитами. Чтобы ускорить процесс обучения и решить проблему отсроченных вознаграждений, использу</w:t>
-      </w:r>
-      <w:r>
-        <w:t>ются</w:t>
-      </w:r>
-      <w:r>
-        <w:t xml:space="preserve"> приемлемые черты(eligibility traces) в обучении с подкреплением. В качестве основного механизма в RL, приемлемые черты используются для назначения временного вознаграждения, который учитывает набор ранее испытанных переходов [61].</w:t>
-      </w:r>
+        <w:t xml:space="preserve"> и отсроченных разработали функцию вознаграждения, включающую небольшие промежуточные вознаграждения. </w:t>
+      </w:r>
+      <w:proofErr w:type="gramStart"/>
+      <w:r>
+        <w:t>В эксперимент</w:t>
+      </w:r>
+      <w:r>
+        <w:t>ах</w:t>
+      </w:r>
+      <w:r>
+        <w:t xml:space="preserve"> все агенты получа</w:t>
+      </w:r>
+      <w:r>
+        <w:t xml:space="preserve">ли основное вознаграждение </w:t>
+      </w:r>
+      <w:r>
+        <w:t>при</w:t>
+      </w:r>
+      <w:r>
+        <w:t xml:space="preserve"> атак</w:t>
+      </w:r>
+      <w:r>
+        <w:t>е</w:t>
+      </w:r>
+      <w:r>
+        <w:t xml:space="preserve"> на каждом временном шаге, равное урону, который получили вражеские юниты минус количество потерянного здоровья </w:t>
+      </w:r>
+      <w:r>
+        <w:t>своих</w:t>
+      </w:r>
+      <w:r>
+        <w:t xml:space="preserve"> юнитов</w:t>
+      </w:r>
+      <w:r>
+        <w:t>:</w:t>
+      </w:r>
+      <w:proofErr w:type="gramEnd"/>
     </w:p>
     <w:p>
       <w:pPr>
         <w:pStyle w:val="ac"/>
         <w:ind w:firstLine="708"/>
-      </w:pPr>
-      <w:r>
-        <w:t>Алгоритм</w:t>
-      </w:r>
-      <w:r>
-        <w:t xml:space="preserve"> учитывает не только значение последней пары состояние-действие, но и </w:t>
-      </w:r>
-      <w:r>
-        <w:t xml:space="preserve">уже </w:t>
-      </w:r>
+        <w:rPr>
+          <w:rFonts w:cs="Liberation Serif"/>
+          <w:i/>
+          <w:color w:val="000000"/>
+          <w:szCs w:val="24"/>
+          <w:lang w:val="en-US"/>
+        </w:rPr>
+      </w:pPr>
       <w:proofErr w:type="gramStart"/>
       <w:r>
-        <w:t>посещенных</w:t>
+        <w:rPr>
+          <w:rFonts w:cs="Liberation Serif"/>
+          <w:i/>
+          <w:iCs/>
+          <w:color w:val="000000"/>
+          <w:szCs w:val="24"/>
+          <w:lang w:val="en-US"/>
+        </w:rPr>
+        <w:t>r</w:t>
+      </w:r>
+      <w:r>
+        <w:rPr>
+          <w:rFonts w:cs="Liberation Serif"/>
+          <w:i/>
+          <w:iCs/>
+          <w:color w:val="000000"/>
+          <w:szCs w:val="24"/>
+          <w:vertAlign w:val="subscript"/>
+          <w:lang w:val="en-US"/>
+        </w:rPr>
+        <w:t>t</w:t>
       </w:r>
       <w:proofErr w:type="gramEnd"/>
       <w:r>
-        <w:t>. С помощью этого метода мы можем решить проблему отсроченного вознаграждения в игровой среде. Сарса с приемлемыми чертами, называемая Сарса (λ), является одним из способов усреднения резервных копий(backups), сделанных после нескольких шагов</w:t>
-      </w:r>
+        <w:rPr>
+          <w:rFonts w:cs="Liberation Serif"/>
+          <w:i/>
+          <w:iCs/>
+          <w:color w:val="000000"/>
+          <w:szCs w:val="24"/>
+          <w:lang w:val="en-US"/>
+        </w:rPr>
+        <w:t xml:space="preserve"> </w:t>
+      </w:r>
+      <w:r>
+        <w:rPr>
+          <w:rFonts w:cs="Liberation Serif"/>
+          <w:i/>
+          <w:color w:val="000000"/>
+          <w:szCs w:val="24"/>
+          <w:lang w:val="en-US"/>
+        </w:rPr>
+        <w:t>= (</w:t>
+      </w:r>
+      <w:r>
+        <w:rPr>
+          <w:rFonts w:cs="Liberation Serif"/>
+          <w:i/>
+          <w:iCs/>
+          <w:color w:val="000000"/>
+          <w:szCs w:val="24"/>
+          <w:lang w:val="en-US"/>
+        </w:rPr>
+        <w:t>damage_amount</w:t>
+      </w:r>
+      <w:r>
+        <w:rPr>
+          <w:rFonts w:cs="Liberation Serif"/>
+          <w:i/>
+          <w:iCs/>
+          <w:color w:val="000000"/>
+          <w:szCs w:val="24"/>
+          <w:vertAlign w:val="subscript"/>
+          <w:lang w:val="en-US"/>
+        </w:rPr>
+        <w:t>t</w:t>
+      </w:r>
+      <w:r>
+        <w:rPr>
+          <w:rFonts w:cs="Liberation Serif"/>
+          <w:i/>
+          <w:iCs/>
+          <w:color w:val="000000"/>
+          <w:szCs w:val="24"/>
+          <w:lang w:val="en-US"/>
+        </w:rPr>
+        <w:t xml:space="preserve"> × damage_factor − </w:t>
+      </w:r>
+      <w:r>
+        <w:rPr>
+          <w:rFonts w:cs="Liberation Serif"/>
+          <w:i/>
+          <w:iCs/>
+          <w:color w:val="000000"/>
+          <w:szCs w:val="24"/>
+        </w:rPr>
+        <w:t>ρ</w:t>
+      </w:r>
+      <w:r>
+        <w:rPr>
+          <w:rFonts w:cs="Liberation Serif"/>
+          <w:i/>
+          <w:iCs/>
+          <w:color w:val="000000"/>
+          <w:szCs w:val="24"/>
+          <w:lang w:val="en-US"/>
+        </w:rPr>
+        <w:t>×</w:t>
+      </w:r>
+      <w:r>
+        <w:rPr>
+          <w:rFonts w:cs="Liberation Serif"/>
+          <w:i/>
+          <w:color w:val="000000"/>
+          <w:szCs w:val="24"/>
+          <w:lang w:val="en-US"/>
+        </w:rPr>
+        <w:t>(</w:t>
+      </w:r>
+      <w:r>
+        <w:rPr>
+          <w:rFonts w:cs="Liberation Serif"/>
+          <w:i/>
+          <w:iCs/>
+          <w:color w:val="000000"/>
+          <w:szCs w:val="24"/>
+          <w:lang w:val="en-US"/>
+        </w:rPr>
+        <w:t>unit hitpoint</w:t>
+      </w:r>
+      <w:r>
+        <w:rPr>
+          <w:rFonts w:cs="Liberation Serif"/>
+          <w:i/>
+          <w:iCs/>
+          <w:color w:val="000000"/>
+          <w:szCs w:val="24"/>
+          <w:vertAlign w:val="subscript"/>
+          <w:lang w:val="en-US"/>
+        </w:rPr>
+        <w:t>t−</w:t>
+      </w:r>
+      <w:r>
+        <w:rPr>
+          <w:rFonts w:cs="Liberation Serif"/>
+          <w:i/>
+          <w:color w:val="000000"/>
+          <w:szCs w:val="24"/>
+          <w:vertAlign w:val="subscript"/>
+          <w:lang w:val="en-US"/>
+        </w:rPr>
+        <w:t>1</w:t>
+      </w:r>
+      <w:r>
+        <w:rPr>
+          <w:rFonts w:cs="Liberation Serif"/>
+          <w:i/>
+          <w:color w:val="000000"/>
+          <w:szCs w:val="24"/>
+          <w:lang w:val="en-US"/>
+        </w:rPr>
+        <w:t xml:space="preserve"> </w:t>
+      </w:r>
+      <w:r>
+        <w:rPr>
+          <w:rFonts w:cs="Liberation Serif"/>
+          <w:i/>
+          <w:iCs/>
+          <w:color w:val="000000"/>
+          <w:szCs w:val="24"/>
+          <w:lang w:val="en-US"/>
+        </w:rPr>
+        <w:t>− unit hitpoint</w:t>
+      </w:r>
+      <w:r>
+        <w:rPr>
+          <w:rFonts w:cs="Liberation Serif"/>
+          <w:i/>
+          <w:iCs/>
+          <w:color w:val="000000"/>
+          <w:szCs w:val="24"/>
+          <w:vertAlign w:val="subscript"/>
+          <w:lang w:val="en-US"/>
+        </w:rPr>
+        <w:t>t</w:t>
+      </w:r>
+      <w:r>
+        <w:rPr>
+          <w:rFonts w:cs="Liberation Serif"/>
+          <w:i/>
+          <w:color w:val="000000"/>
+          <w:szCs w:val="24"/>
+          <w:lang w:val="en-US"/>
+        </w:rPr>
+        <w:t>))</w:t>
+      </w:r>
+      <w:r>
+        <w:rPr>
+          <w:rFonts w:cs="Liberation Serif"/>
+          <w:i/>
+          <w:iCs/>
+          <w:color w:val="000000"/>
+          <w:szCs w:val="24"/>
+          <w:lang w:val="en-US"/>
+        </w:rPr>
+        <w:t>/</w:t>
+      </w:r>
+      <w:r>
+        <w:rPr>
+          <w:rFonts w:cs="Liberation Serif"/>
+          <w:i/>
+          <w:color w:val="000000"/>
+          <w:szCs w:val="24"/>
+          <w:lang w:val="en-US"/>
+        </w:rPr>
+        <w:t>10</w:t>
+      </w:r>
+    </w:p>
+    <w:p>
+      <w:pPr>
+        <w:pStyle w:val="ac"/>
+      </w:pPr>
       <w:proofErr w:type="gramStart"/>
       <w:r>
-        <w:t>.</w:t>
+        <w:t xml:space="preserve">где </w:t>
+      </w:r>
+      <w:r>
+        <w:rPr>
+          <w:rFonts w:cs="Liberation Serif"/>
+          <w:i/>
+          <w:iCs/>
+          <w:color w:val="000000"/>
+          <w:sz w:val="22"/>
+          <w:szCs w:val="20"/>
+          <w:lang w:val="en-US"/>
+        </w:rPr>
+        <w:t>damage</w:t>
+      </w:r>
+      <w:r>
+        <w:rPr>
+          <w:rFonts w:cs="Liberation Serif"/>
+          <w:i/>
+          <w:iCs/>
+          <w:color w:val="000000"/>
+          <w:sz w:val="22"/>
+          <w:szCs w:val="20"/>
+        </w:rPr>
+        <w:t>_</w:t>
+      </w:r>
+      <w:r>
+        <w:rPr>
+          <w:rFonts w:cs="Liberation Serif"/>
+          <w:i/>
+          <w:iCs/>
+          <w:color w:val="000000"/>
+          <w:sz w:val="22"/>
+          <w:szCs w:val="20"/>
+          <w:lang w:val="en-US"/>
+        </w:rPr>
+        <w:t>amount</w:t>
+      </w:r>
+      <w:r>
+        <w:rPr>
+          <w:rFonts w:cs="Liberation Serif"/>
+          <w:i/>
+          <w:iCs/>
+          <w:color w:val="000000"/>
+          <w:sz w:val="22"/>
+          <w:szCs w:val="20"/>
+        </w:rPr>
+        <w:t xml:space="preserve"> </w:t>
+      </w:r>
+      <w:r>
+        <w:t xml:space="preserve">- это количество урона, нанесенного своими юнитами, </w:t>
+      </w:r>
+      <w:r>
+        <w:rPr>
+          <w:rFonts w:cs="Liberation Serif"/>
+          <w:i/>
+          <w:iCs/>
+          <w:color w:val="000000"/>
+          <w:szCs w:val="24"/>
+          <w:lang w:val="en-US"/>
+        </w:rPr>
+        <w:t>damage</w:t>
+      </w:r>
+      <w:r>
+        <w:rPr>
+          <w:rFonts w:cs="Liberation Serif"/>
+          <w:i/>
+          <w:iCs/>
+          <w:color w:val="000000"/>
+          <w:szCs w:val="24"/>
+        </w:rPr>
+        <w:t>_</w:t>
+      </w:r>
+      <w:r>
+        <w:rPr>
+          <w:rFonts w:cs="Liberation Serif"/>
+          <w:i/>
+          <w:iCs/>
+          <w:color w:val="000000"/>
+          <w:szCs w:val="24"/>
+          <w:lang w:val="en-US"/>
+        </w:rPr>
+        <w:t>factor</w:t>
+      </w:r>
+      <w:r>
+        <w:rPr>
+          <w:rFonts w:cs="Liberation Serif"/>
+          <w:i/>
+          <w:iCs/>
+          <w:color w:val="000000"/>
+          <w:szCs w:val="24"/>
+        </w:rPr>
+        <w:t xml:space="preserve"> </w:t>
+      </w:r>
+      <w:r>
+        <w:t xml:space="preserve">- сила атаки своих юнитов, </w:t>
+      </w:r>
+      <w:r>
+        <w:rPr>
+          <w:rFonts w:cs="Liberation Serif"/>
+          <w:i/>
+          <w:iCs/>
+          <w:color w:val="000000"/>
+          <w:szCs w:val="24"/>
+          <w:lang w:val="en-US"/>
+        </w:rPr>
+        <w:t>unit</w:t>
+      </w:r>
+      <w:r>
+        <w:rPr>
+          <w:rFonts w:cs="Liberation Serif"/>
+          <w:i/>
+          <w:iCs/>
+          <w:color w:val="000000"/>
+          <w:szCs w:val="24"/>
+        </w:rPr>
+        <w:t xml:space="preserve"> </w:t>
+      </w:r>
+      <w:r>
+        <w:rPr>
+          <w:rFonts w:cs="Liberation Serif"/>
+          <w:i/>
+          <w:iCs/>
+          <w:color w:val="000000"/>
+          <w:szCs w:val="24"/>
+          <w:lang w:val="en-US"/>
+        </w:rPr>
+        <w:t>hitpoint</w:t>
+      </w:r>
+      <w:r>
+        <w:rPr>
+          <w:rFonts w:cs="Liberation Serif"/>
+          <w:i/>
+          <w:iCs/>
+          <w:color w:val="000000"/>
+          <w:szCs w:val="24"/>
+        </w:rPr>
+        <w:t xml:space="preserve"> </w:t>
+      </w:r>
+      <w:r>
+        <w:t xml:space="preserve">— это количество очков здоровья своих юнитов. </w:t>
       </w:r>
       <w:proofErr w:type="gramEnd"/>
       <w:r>
-        <w:t xml:space="preserve"> λ </w:t>
-      </w:r>
-      <w:proofErr w:type="gramStart"/>
-      <w:r>
-        <w:t>я</w:t>
-      </w:r>
-      <w:proofErr w:type="gramEnd"/>
-      <w:r>
-        <w:t>вляется фактором, который определяет вес каждой резервной копии.</w:t>
+        <w:t xml:space="preserve">Вознаграждение делится на константу, чтобы вписать его в более подходящий диапазон значений, который в эксперименте равен 10. </w:t>
+      </w:r>
+      <w:r>
+        <w:rPr>
+          <w:i/>
+        </w:rPr>
+        <w:t>ρ</w:t>
+      </w:r>
+      <w:r>
+        <w:t xml:space="preserve"> является нормализованным фактором для баланса общего количества очков здоровья наших юнитов и юнитов противника,</w:t>
+      </w:r>
+    </w:p>
+    <w:p>
+      <w:pPr>
+        <w:pStyle w:val="ac"/>
+        <w:jc w:val="center"/>
+        <w:rPr>
+          <w:lang w:val="en-US"/>
+        </w:rPr>
+      </w:pPr>
+      <w:r>
+        <w:rPr>
+          <w:noProof/>
+        </w:rPr>
+        <w:drawing>
+          <wp:inline distT="0" distB="0" distL="0" distR="0">
+            <wp:extent cx="3343275" cy="533400"/>
+            <wp:effectExtent l="19050" t="0" r="9525" b="0"/>
+            <wp:docPr id="12" name="Рисунок 1"/>
+            <wp:cNvGraphicFramePr>
+              <a:graphicFrameLocks xmlns:a="http://schemas.openxmlformats.org/drawingml/2006/main" noChangeAspect="1"/>
+            </wp:cNvGraphicFramePr>
+            <a:graphic xmlns:a="http://schemas.openxmlformats.org/drawingml/2006/main">
+              <a:graphicData uri="http://schemas.openxmlformats.org/drawingml/2006/picture">
+                <pic:pic xmlns:pic="http://schemas.openxmlformats.org/drawingml/2006/picture">
+                  <pic:nvPicPr>
+                    <pic:cNvPr id="0" name="Picture 1"/>
+                    <pic:cNvPicPr>
+                      <a:picLocks noChangeAspect="1" noChangeArrowheads="1"/>
+                    </pic:cNvPicPr>
+                  </pic:nvPicPr>
+                  <pic:blipFill>
+                    <a:blip r:embed="rId11" cstate="print"/>
+                    <a:srcRect/>
+                    <a:stretch>
+                      <a:fillRect/>
+                    </a:stretch>
+                  </pic:blipFill>
+                  <pic:spPr bwMode="auto">
+                    <a:xfrm>
+                      <a:off x="0" y="0"/>
+                      <a:ext cx="3343275" cy="533400"/>
+                    </a:xfrm>
+                    <a:prstGeom prst="rect">
+                      <a:avLst/>
+                    </a:prstGeom>
+                    <a:noFill/>
+                    <a:ln w="9525">
+                      <a:noFill/>
+                      <a:miter lim="800000"/>
+                      <a:headEnd/>
+                      <a:tailEnd/>
+                    </a:ln>
+                  </pic:spPr>
+                </pic:pic>
+              </a:graphicData>
+            </a:graphic>
+          </wp:inline>
+        </w:drawing>
       </w:r>
     </w:p>
     <w:p>
@@ -7652,55 +7426,15 @@
         <w:ind w:firstLine="708"/>
       </w:pPr>
       <w:r>
-        <w:t>В реализации Sarsa (λ) для б</w:t>
-      </w:r>
-      <w:r>
-        <w:t>итв</w:t>
-      </w:r>
-      <w:r>
-        <w:t xml:space="preserve"> нескольких юнитов, используе</w:t>
-      </w:r>
-      <w:r>
-        <w:t>тся</w:t>
-      </w:r>
-      <w:r>
-        <w:t xml:space="preserve"> нейронн</w:t>
-      </w:r>
-      <w:r>
-        <w:t>ая</w:t>
-      </w:r>
-      <w:r>
-        <w:t xml:space="preserve"> сеть в </w:t>
-      </w:r>
-      <w:r>
-        <w:t xml:space="preserve">качестве аппроксиматора функции, </w:t>
-      </w:r>
-      <w:r>
-        <w:t>и параметры</w:t>
-      </w:r>
-      <w:r>
-        <w:t xml:space="preserve"> </w:t>
-      </w:r>
-      <w:r>
-        <w:t>сет</w:t>
-      </w:r>
-      <w:r>
-        <w:t xml:space="preserve">и </w:t>
-      </w:r>
-      <w:r>
-        <w:t>разделя</w:t>
-      </w:r>
-      <w:r>
-        <w:t>ются</w:t>
-      </w:r>
-      <w:r>
-        <w:t xml:space="preserve"> между всеми юнитами. Хотя есть только одна сеть для обучения, подразделения могут вес</w:t>
-      </w:r>
-      <w:r>
-        <w:t xml:space="preserve">ти себя по-разному, потому </w:t>
-      </w:r>
-      <w:r>
-        <w:t>что каждый юнит получает разные наблюдения и действия в качестве входных данных.</w:t>
+        <w:t xml:space="preserve">где H - количество </w:t>
+      </w:r>
+      <w:proofErr w:type="gramStart"/>
+      <w:r>
+        <w:t>вражеских</w:t>
+      </w:r>
+      <w:proofErr w:type="gramEnd"/>
+      <w:r>
+        <w:t xml:space="preserve"> юнитов, а N - количество наших юнитов. Этот нормализованный фактор необходим в микроуправлении StarCraft для различного количества и типов юнитов. Без надлежащей нормализации, политика сети будет хуже сходиться, и юнитам нужно будет гораздо больше времени для изучения полезного поведения.</w:t>
       </w:r>
     </w:p>
     <w:p>
@@ -7709,354 +7443,137 @@
         <w:ind w:firstLine="708"/>
       </w:pPr>
       <w:r>
-        <w:t>Для эффективного обновления политик</w:t>
-      </w:r>
-      <w:r>
-        <w:t xml:space="preserve"> </w:t>
-      </w:r>
-      <w:r>
-        <w:t xml:space="preserve">сети </w:t>
-      </w:r>
-      <w:r>
-        <w:t>авторы статьи</w:t>
-      </w:r>
-      <w:r>
-        <w:t xml:space="preserve"> использу</w:t>
-      </w:r>
-      <w:r>
-        <w:t>ют</w:t>
-      </w:r>
-      <w:r>
-        <w:t xml:space="preserve"> метод градиентного спуска для обучения модели обучения с подкреплением Сарса</w:t>
+        <w:lastRenderedPageBreak/>
+        <w:t xml:space="preserve">Помимо основной награды за атаку, рассматриваются дополнительные награды. Например, когда юнит уничтожается, даётся отрицательное вознаграждение. Для того чтобы побудить юнитов к совместным действиям, были введены вознаграждение за их перемещение. Если в направлении движения нет </w:t>
       </w:r>
       <w:proofErr w:type="gramStart"/>
       <w:r>
-        <w:t xml:space="preserve"> (λ). </w:t>
+        <w:t>своих</w:t>
       </w:r>
       <w:proofErr w:type="gramEnd"/>
       <w:r>
-        <w:t>Обновление модели с градиентным спуском продемонстрировано в уравнении (7),</w:t>
+        <w:t xml:space="preserve"> юнитов или вражеских юнитов, то этому движению присваивается небольшое отрицательное вознаграждение. Согласно эксперименту, это вознаграждение оказывает впечатляющее влияние на эффективность обучения, как показано на рис. </w:t>
+      </w:r>
+      <w:r>
+        <w:t>3</w:t>
+      </w:r>
+      <w:r>
+        <w:t>.</w:t>
       </w:r>
     </w:p>
     <w:p>
       <w:pPr>
         <w:pStyle w:val="ac"/>
+        <w:ind w:firstLine="708"/>
         <w:jc w:val="center"/>
-        <w:rPr>
-          <w:lang w:val="en-US"/>
-        </w:rPr>
-      </w:pPr>
-      <w:proofErr w:type="gramStart"/>
-      <w:r>
-        <w:rPr>
-          <w:lang w:val="en-US"/>
-        </w:rPr>
-        <w:lastRenderedPageBreak/>
-        <w:t>δt</w:t>
-      </w:r>
-      <w:proofErr w:type="gramEnd"/>
-      <w:r>
-        <w:rPr>
-          <w:lang w:val="en-US"/>
-        </w:rPr>
-        <w:t xml:space="preserve"> = r</w:t>
-      </w:r>
-      <w:r>
-        <w:rPr>
-          <w:vertAlign w:val="subscript"/>
-          <w:lang w:val="en-US"/>
-        </w:rPr>
-        <w:t>t+1</w:t>
-      </w:r>
-      <w:r>
-        <w:rPr>
-          <w:lang w:val="en-US"/>
-        </w:rPr>
-        <w:t xml:space="preserve"> + γQ(s</w:t>
-      </w:r>
-      <w:r>
-        <w:rPr>
-          <w:vertAlign w:val="subscript"/>
-          <w:lang w:val="en-US"/>
-        </w:rPr>
-        <w:t>t+1</w:t>
-      </w:r>
-      <w:r>
-        <w:rPr>
-          <w:lang w:val="en-US"/>
-        </w:rPr>
-        <w:t>, a</w:t>
-      </w:r>
-      <w:r>
-        <w:rPr>
-          <w:vertAlign w:val="subscript"/>
-          <w:lang w:val="en-US"/>
-        </w:rPr>
-        <w:t>t+1</w:t>
-      </w:r>
-      <w:r>
-        <w:rPr>
-          <w:lang w:val="en-US"/>
-        </w:rPr>
-        <w:t>; θ</w:t>
-      </w:r>
-      <w:r>
-        <w:rPr>
-          <w:vertAlign w:val="subscript"/>
-          <w:lang w:val="en-US"/>
-        </w:rPr>
-        <w:t>t</w:t>
-      </w:r>
-      <w:r>
-        <w:rPr>
-          <w:lang w:val="en-US"/>
-        </w:rPr>
-        <w:t>) − Q(s</w:t>
-      </w:r>
-      <w:r>
-        <w:rPr>
-          <w:vertAlign w:val="subscript"/>
-          <w:lang w:val="en-US"/>
-        </w:rPr>
-        <w:t>t</w:t>
-      </w:r>
-      <w:r>
-        <w:rPr>
-          <w:lang w:val="en-US"/>
-        </w:rPr>
-        <w:t>, a</w:t>
-      </w:r>
-      <w:r>
-        <w:rPr>
-          <w:vertAlign w:val="subscript"/>
-          <w:lang w:val="en-US"/>
-        </w:rPr>
-        <w:t>t</w:t>
-      </w:r>
-      <w:r>
-        <w:rPr>
-          <w:lang w:val="en-US"/>
-        </w:rPr>
-        <w:t>; θ</w:t>
-      </w:r>
-      <w:r>
-        <w:rPr>
-          <w:vertAlign w:val="subscript"/>
-          <w:lang w:val="en-US"/>
-        </w:rPr>
-        <w:t>t</w:t>
-      </w:r>
-      <w:r>
-        <w:rPr>
-          <w:lang w:val="en-US"/>
-        </w:rPr>
-        <w:t>) (7a)</w:t>
+      </w:pPr>
+      <w:r>
+        <w:rPr>
+          <w:noProof/>
+        </w:rPr>
+        <w:drawing>
+          <wp:inline distT="0" distB="0" distL="0" distR="0">
+            <wp:extent cx="3990975" cy="2181225"/>
+            <wp:effectExtent l="19050" t="0" r="9525" b="0"/>
+            <wp:docPr id="13" name="Рисунок 10"/>
+            <wp:cNvGraphicFramePr>
+              <a:graphicFrameLocks xmlns:a="http://schemas.openxmlformats.org/drawingml/2006/main" noChangeAspect="1"/>
+            </wp:cNvGraphicFramePr>
+            <a:graphic xmlns:a="http://schemas.openxmlformats.org/drawingml/2006/main">
+              <a:graphicData uri="http://schemas.openxmlformats.org/drawingml/2006/picture">
+                <pic:pic xmlns:pic="http://schemas.openxmlformats.org/drawingml/2006/picture">
+                  <pic:nvPicPr>
+                    <pic:cNvPr id="0" name="Picture 10"/>
+                    <pic:cNvPicPr>
+                      <a:picLocks noChangeAspect="1" noChangeArrowheads="1"/>
+                    </pic:cNvPicPr>
+                  </pic:nvPicPr>
+                  <pic:blipFill>
+                    <a:blip r:embed="rId12" cstate="print"/>
+                    <a:srcRect/>
+                    <a:stretch>
+                      <a:fillRect/>
+                    </a:stretch>
+                  </pic:blipFill>
+                  <pic:spPr bwMode="auto">
+                    <a:xfrm>
+                      <a:off x="0" y="0"/>
+                      <a:ext cx="3990975" cy="2181225"/>
+                    </a:xfrm>
+                    <a:prstGeom prst="rect">
+                      <a:avLst/>
+                    </a:prstGeom>
+                    <a:noFill/>
+                    <a:ln w="9525">
+                      <a:noFill/>
+                      <a:miter lim="800000"/>
+                      <a:headEnd/>
+                      <a:tailEnd/>
+                    </a:ln>
+                  </pic:spPr>
+                </pic:pic>
+              </a:graphicData>
+            </a:graphic>
+          </wp:inline>
+        </w:drawing>
       </w:r>
     </w:p>
     <w:p>
       <w:pPr>
         <w:pStyle w:val="ac"/>
+        <w:ind w:firstLine="708"/>
         <w:jc w:val="center"/>
-        <w:rPr>
-          <w:lang w:val="en-US"/>
-        </w:rPr>
-      </w:pPr>
-      <w:proofErr w:type="gramStart"/>
-      <w:r>
-        <w:rPr>
-          <w:lang w:val="en-US"/>
-        </w:rPr>
-        <w:t>θ</w:t>
-      </w:r>
-      <w:r>
-        <w:rPr>
-          <w:vertAlign w:val="subscript"/>
-          <w:lang w:val="en-US"/>
-        </w:rPr>
-        <w:t>t+</w:t>
-      </w:r>
-      <w:proofErr w:type="gramEnd"/>
-      <w:r>
-        <w:rPr>
-          <w:vertAlign w:val="subscript"/>
-          <w:lang w:val="en-US"/>
-        </w:rPr>
-        <w:t>1</w:t>
-      </w:r>
-      <w:r>
-        <w:rPr>
-          <w:lang w:val="en-US"/>
-        </w:rPr>
-        <w:t xml:space="preserve"> = θ</w:t>
-      </w:r>
-      <w:r>
-        <w:rPr>
-          <w:vertAlign w:val="subscript"/>
-          <w:lang w:val="en-US"/>
-        </w:rPr>
-        <w:t>t</w:t>
-      </w:r>
-      <w:r>
-        <w:rPr>
-          <w:lang w:val="en-US"/>
-        </w:rPr>
-        <w:t xml:space="preserve"> + αδ</w:t>
-      </w:r>
-      <w:r>
-        <w:rPr>
-          <w:vertAlign w:val="subscript"/>
-          <w:lang w:val="en-US"/>
-        </w:rPr>
-        <w:t>t</w:t>
-      </w:r>
-      <w:r>
-        <w:rPr>
-          <w:lang w:val="en-US"/>
-        </w:rPr>
-        <w:t>e</w:t>
-      </w:r>
-      <w:r>
-        <w:rPr>
-          <w:vertAlign w:val="subscript"/>
-          <w:lang w:val="en-US"/>
-        </w:rPr>
-        <w:t>t</w:t>
-      </w:r>
-      <w:r>
-        <w:rPr>
-          <w:lang w:val="en-US"/>
-        </w:rPr>
-        <w:t xml:space="preserve"> (7b)</w:t>
+      </w:pPr>
+      <w:r>
+        <w:t xml:space="preserve">Рисунок </w:t>
+      </w:r>
+      <w:r>
+        <w:t>3</w:t>
+      </w:r>
+      <w:r>
+        <w:t xml:space="preserve">. </w:t>
+      </w:r>
+      <w:r>
+        <w:t xml:space="preserve">Процент побед подразделений в сценарии «3 голиафа против 6 зилотов» </w:t>
+      </w:r>
+      <w:r>
+        <w:t xml:space="preserve">через </w:t>
+      </w:r>
+      <w:r>
+        <w:t>кажды</w:t>
+      </w:r>
+      <w:r>
+        <w:t>е</w:t>
+      </w:r>
+      <w:r>
+        <w:t xml:space="preserve"> 200 тренировок.</w:t>
+      </w:r>
+      <w:r>
+        <w:t xml:space="preserve"> </w:t>
+      </w:r>
+      <w:r>
+        <w:rPr>
+          <w:lang w:val="en-US"/>
+        </w:rPr>
+        <w:t>moveReward</w:t>
+      </w:r>
+      <w:r>
+        <w:t xml:space="preserve"> </w:t>
+      </w:r>
+      <w:r>
+        <w:t>–</w:t>
+      </w:r>
+      <w:r>
+        <w:t xml:space="preserve"> </w:t>
+      </w:r>
+      <w:r>
+        <w:t>награда за перемещение.</w:t>
       </w:r>
     </w:p>
     <w:p>
       <w:pPr>
         <w:pStyle w:val="ac"/>
-        <w:jc w:val="center"/>
-        <w:rPr>
-          <w:lang w:val="en-US"/>
-        </w:rPr>
-      </w:pPr>
-      <w:proofErr w:type="gramStart"/>
-      <w:r>
-        <w:rPr>
-          <w:lang w:val="en-US"/>
-        </w:rPr>
-        <w:t>e</w:t>
-      </w:r>
-      <w:r>
-        <w:rPr>
-          <w:vertAlign w:val="subscript"/>
-          <w:lang w:val="en-US"/>
-        </w:rPr>
-        <w:t>t</w:t>
-      </w:r>
-      <w:proofErr w:type="gramEnd"/>
-      <w:r>
-        <w:rPr>
-          <w:lang w:val="en-US"/>
-        </w:rPr>
-        <w:t xml:space="preserve"> = γλe</w:t>
-      </w:r>
-      <w:r>
-        <w:rPr>
-          <w:vertAlign w:val="subscript"/>
-          <w:lang w:val="en-US"/>
-        </w:rPr>
-        <w:t>t−1</w:t>
-      </w:r>
-      <w:r>
-        <w:rPr>
-          <w:lang w:val="en-US"/>
-        </w:rPr>
-        <w:t xml:space="preserve"> + </w:t>
-      </w:r>
-      <w:r>
-        <w:rPr>
-          <w:rFonts w:ascii="Cambria Math" w:hAnsi="Cambria Math" w:cs="Cambria Math"/>
-          <w:lang w:val="en-US"/>
-        </w:rPr>
-        <w:t>∇</w:t>
-      </w:r>
-      <w:r>
-        <w:rPr>
-          <w:vertAlign w:val="subscript"/>
-          <w:lang w:val="en-US"/>
-        </w:rPr>
-        <w:t>θt</w:t>
-      </w:r>
-      <w:r>
-        <w:rPr>
-          <w:lang w:val="en-US"/>
-        </w:rPr>
-        <w:t>Q(s</w:t>
-      </w:r>
-      <w:r>
-        <w:rPr>
-          <w:vertAlign w:val="subscript"/>
-          <w:lang w:val="en-US"/>
-        </w:rPr>
-        <w:t>t</w:t>
-      </w:r>
-      <w:r>
-        <w:rPr>
-          <w:lang w:val="en-US"/>
-        </w:rPr>
-        <w:t>, a</w:t>
-      </w:r>
-      <w:r>
-        <w:rPr>
-          <w:vertAlign w:val="subscript"/>
-          <w:lang w:val="en-US"/>
-        </w:rPr>
-        <w:t>t</w:t>
-      </w:r>
-      <w:r>
-        <w:rPr>
-          <w:lang w:val="en-US"/>
-        </w:rPr>
-        <w:t>; θ</w:t>
-      </w:r>
-      <w:r>
-        <w:rPr>
-          <w:vertAlign w:val="subscript"/>
-          <w:lang w:val="en-US"/>
-        </w:rPr>
-        <w:t>t</w:t>
-      </w:r>
-      <w:r>
-        <w:rPr>
-          <w:lang w:val="en-US"/>
-        </w:rPr>
-        <w:t>), e</w:t>
-      </w:r>
-      <w:r>
-        <w:rPr>
-          <w:vertAlign w:val="subscript"/>
-          <w:lang w:val="en-US"/>
-        </w:rPr>
-        <w:t>0</w:t>
-      </w:r>
-      <w:r>
-        <w:rPr>
-          <w:lang w:val="en-US"/>
-        </w:rPr>
-        <w:t xml:space="preserve"> = 0 (7c)</w:t>
-      </w:r>
-    </w:p>
-    <w:p>
-      <w:pPr>
-        <w:pStyle w:val="ac"/>
-        <w:rPr>
-          <w:lang w:val="en-US"/>
-        </w:rPr>
-      </w:pPr>
-      <w:r>
-        <w:rPr>
-          <w:lang w:val="en-US"/>
-        </w:rPr>
-        <w:tab/>
-      </w:r>
+      </w:pPr>
     </w:p>
     <w:p>
       <w:pPr>
@@ -8289,7 +7806,11 @@
         <w:ind w:firstLine="708"/>
       </w:pPr>
       <w:r>
-        <w:t xml:space="preserve">AlphaStar играет в полноценную игру (не только управляет армией, но и строит базу, развивает экономику), используя глубокие нейронные сети, которые обучаются на основе необработанных игровых данных, с помощью методов </w:t>
+        <w:t xml:space="preserve">AlphaStar играет в полноценную игру (не только управляет армией, но и строит базу, развивает экономику), используя глубокие нейронные сети, которые обучаются на </w:t>
+      </w:r>
+      <w:r>
+        <w:lastRenderedPageBreak/>
+        <w:t xml:space="preserve">основе необработанных игровых данных, с помощью методов </w:t>
       </w:r>
       <w:r>
         <w:rPr>
@@ -8333,7 +7854,6 @@
         <w:ind w:firstLine="708"/>
       </w:pPr>
       <w:r>
-        <w:lastRenderedPageBreak/>
         <w:t xml:space="preserve">Для достижения победы в игре </w:t>
       </w:r>
       <w:r>
@@ -8464,6 +7984,7 @@
         </w:numPr>
       </w:pPr>
       <w:r>
+        <w:lastRenderedPageBreak/>
         <w:t xml:space="preserve">Огромное пространство действий: </w:t>
       </w:r>
       <w:r>
@@ -8611,7 +8132,6 @@
         <w:t xml:space="preserve"> </w:t>
       </w:r>
       <w:r>
-        <w:lastRenderedPageBreak/>
         <w:t>точнее</w:t>
       </w:r>
       <w:r>
@@ -8958,7 +8478,11 @@
       </w:r>
       <w:proofErr w:type="gramEnd"/>
       <w:r>
-        <w:t xml:space="preserve"> друга, подобно тому, как люди получают опыт, играя на турнирах. Новые соперники добавлялись в лигу путем дублирования текущих агентов. Такая новая форма обучения, заимствуя некоторые идеи из метода обучения с подкреплением с элементами генетических алгоритмов, позволяет создать непрерывный процесс исследования огромного пространства стратегий StarCraft'а, и быть уверенным, что агенты в силах противостоять наиболее сильным стратегиям, не забывая при этом старые.</w:t>
+        <w:t xml:space="preserve"> друга, подобно тому, как люди получают опыт, играя на турнирах. Новые соперники добавлялись в лигу путем дублирования текущих агентов. Такая новая форма обучения, заимствуя некоторые идеи из метода обучения с подкреплением с элементами генетических алгоритмов, позволяет создать непрерывный процесс исследования </w:t>
+      </w:r>
+      <w:r>
+        <w:lastRenderedPageBreak/>
+        <w:t>огромного пространства стратегий StarCraft'а, и быть уверенным, что агенты в силах противостоять наиболее сильным стратегиям, не забывая при этом старые.</w:t>
       </w:r>
     </w:p>
     <w:p>
@@ -9046,7 +8570,6 @@
         <w:ind w:firstLine="708"/>
       </w:pPr>
       <w:r>
-        <w:lastRenderedPageBreak/>
         <w:t>Для обеспечения разнообразия, каждый агент наделялся собственной целью обучения. Например, один агент может иметь цель победить конкретного противника, а другой — целый ряд оппонентов, но сделать это только конкретными юнитами. Эти цели менялись по ходу процесса обучения.</w:t>
       </w:r>
     </w:p>
@@ -9309,6 +8832,7 @@
         <w:spacing w:line="360" w:lineRule="auto"/>
       </w:pPr>
       <w:r>
+        <w:lastRenderedPageBreak/>
         <w:t>Как AlphaStar действует и видит игру</w:t>
       </w:r>
     </w:p>
@@ -9414,7 +8938,6 @@
         <w:rPr>
           <w:noProof/>
         </w:rPr>
-        <w:lastRenderedPageBreak/>
         <w:drawing>
           <wp:inline distT="0" distB="0" distL="0" distR="0">
             <wp:extent cx="5435600" cy="2867417"/>
@@ -9433,7 +8956,7 @@
                     </pic:cNvPicPr>
                   </pic:nvPicPr>
                   <pic:blipFill>
-                    <a:blip r:embed="rId11" cstate="print"/>
+                    <a:blip r:embed="rId13" cstate="print"/>
                     <a:srcRect/>
                     <a:stretch>
                       <a:fillRect/>
@@ -9535,7 +9058,11 @@
         <w:t>AlphaStar</w:t>
       </w:r>
       <w:r>
-        <w:t xml:space="preserve"> с камерой как у игрока человека. Эту версию MaNa смог победить. Хотя вторая версия обучалась 7 дней, а не 14 как первая, она всё равно хорошо себя показала. Разработчики </w:t>
+        <w:t xml:space="preserve"> с камерой как у игрока человека. Эту версию MaNa смог победить. Хотя вторая версия обучалась 7 дней, а не 14 как первая, она </w:t>
+      </w:r>
+      <w:r>
+        <w:lastRenderedPageBreak/>
+        <w:t xml:space="preserve">всё равно хорошо себя показала. Разработчики </w:t>
       </w:r>
       <w:r>
         <w:t>AlphaStar</w:t>
@@ -9598,11 +9125,7 @@
       </w:r>
       <w:proofErr w:type="gramEnd"/>
       <w:r>
-        <w:t>одна из трёх рас: терранов, зергов, протоссов). Агенты обучались в StarCraft II версии 4.6.2 в режиме протосс против протосса, на карте CatalystLE. Для оценки производительности AlphaStar, агенты тренировались против TLO —</w:t>
-      </w:r>
-      <w:r>
-        <w:lastRenderedPageBreak/>
-        <w:t> профессионального игрока за зергов и игрока за протоссов уровня «GrandMaster»(высший уровень). AlphaStar выиграл со счетом 5:0 в свою пользу, используя широкий диапазон юнитов и стратегий.</w:t>
+        <w:t>одна из трёх рас: терранов, зергов, протоссов). Агенты обучались в StarCraft II версии 4.6.2 в режиме протосс против протосса, на карте CatalystLE. Для оценки производительности AlphaStar, агенты тренировались против TLO — профессионального игрока за зергов и игрока за протоссов уровня «GrandMaster»(высший уровень). AlphaStar выиграл со счетом 5:0 в свою пользу, используя широкий диапазон юнитов и стратегий.</w:t>
       </w:r>
     </w:p>
     <w:p>
@@ -9668,7 +9191,11 @@
       </w:r>
       <w:proofErr w:type="gramEnd"/>
       <w:r>
-        <w:t xml:space="preserve"> ИИ в StarCraft'е  есть свои уязвимости, которые профессиональные игроки быстро находят. Инновационный подход AlphaStar, основанный на обучении в лиге, находит такие подходы и делает общий процесс более надежным и защищенным от подобных ошибок. Такой подход может помочь в улучшении безопасности и надежности </w:t>
+        <w:t xml:space="preserve"> ИИ в StarCraft'е  есть свои уязвимости, которые профессиональные игроки быстро находят. Инновационный подход AlphaStar, </w:t>
+      </w:r>
+      <w:r>
+        <w:lastRenderedPageBreak/>
+        <w:t xml:space="preserve">основанный на обучении в лиге, находит такие подходы и делает общий процесс более надежным и защищенным от подобных ошибок. Такой подход может помочь в улучшении безопасности и надежности </w:t>
       </w:r>
       <w:proofErr w:type="gramStart"/>
       <w:r>
@@ -11070,7 +10597,7 @@
                     </pic:cNvPicPr>
                   </pic:nvPicPr>
                   <pic:blipFill>
-                    <a:blip r:embed="rId12" cstate="print">
+                    <a:blip r:embed="rId14" cstate="print">
                       <a:grayscl/>
                     </a:blip>
                     <a:srcRect/>
@@ -11412,7 +10939,7 @@
                     </pic:cNvPicPr>
                   </pic:nvPicPr>
                   <pic:blipFill>
-                    <a:blip r:embed="rId13" cstate="print">
+                    <a:blip r:embed="rId15" cstate="print">
                       <a:grayscl/>
                     </a:blip>
                     <a:srcRect/>
@@ -11710,7 +11237,7 @@
                     </pic:cNvPicPr>
                   </pic:nvPicPr>
                   <pic:blipFill>
-                    <a:blip r:embed="rId14" cstate="print">
+                    <a:blip r:embed="rId16" cstate="print">
                       <a:grayscl/>
                     </a:blip>
                     <a:srcRect/>
@@ -12670,7 +12197,7 @@
                     </pic:cNvPicPr>
                   </pic:nvPicPr>
                   <pic:blipFill>
-                    <a:blip r:embed="rId15" cstate="print"/>
+                    <a:blip r:embed="rId17" cstate="print"/>
                     <a:srcRect/>
                     <a:stretch>
                       <a:fillRect/>
@@ -13558,7 +13085,7 @@
                     </pic:cNvPicPr>
                   </pic:nvPicPr>
                   <pic:blipFill>
-                    <a:blip r:embed="rId16" cstate="print"/>
+                    <a:blip r:embed="rId18" cstate="print"/>
                     <a:srcRect/>
                     <a:stretch>
                       <a:fillRect/>
@@ -15732,7 +15259,7 @@
                     </pic:cNvPicPr>
                   </pic:nvPicPr>
                   <pic:blipFill>
-                    <a:blip r:embed="rId17" cstate="print"/>
+                    <a:blip r:embed="rId19" cstate="print"/>
                     <a:srcRect/>
                     <a:stretch>
                       <a:fillRect/>
@@ -16690,7 +16217,7 @@
                     </pic:cNvPicPr>
                   </pic:nvPicPr>
                   <pic:blipFill>
-                    <a:blip r:embed="rId18" cstate="print"/>
+                    <a:blip r:embed="rId20" cstate="print"/>
                     <a:srcRect/>
                     <a:stretch>
                       <a:fillRect/>
@@ -16776,7 +16303,7 @@
                     </pic:cNvPicPr>
                   </pic:nvPicPr>
                   <pic:blipFill>
-                    <a:blip r:embed="rId19" cstate="print"/>
+                    <a:blip r:embed="rId21" cstate="print"/>
                     <a:srcRect/>
                     <a:stretch>
                       <a:fillRect/>
@@ -18127,7 +17654,7 @@
       <w:r>
         <w:t xml:space="preserve">[Электронный ресурс] - Режим доступа:  </w:t>
       </w:r>
-      <w:hyperlink r:id="rId20" w:history="1">
+      <w:hyperlink r:id="rId22" w:history="1">
         <w:r>
           <w:rPr>
             <w:rStyle w:val="ab"/>
@@ -18289,7 +17816,7 @@
       <w:r>
         <w:t xml:space="preserve"> [Электронный ресурс] - Режим доступа:  </w:t>
       </w:r>
-      <w:hyperlink r:id="rId21">
+      <w:hyperlink r:id="rId23">
         <w:r>
           <w:rPr>
             <w:rStyle w:val="ab"/>
@@ -18455,7 +17982,7 @@
         </w:rPr>
         <w:t xml:space="preserve">G. Tesauro, “TD-Gammon, a Self-Teaching Backgammon Program, Achieves Master-Level Play,” Neural Computation, vol. 6, no. 2, pp. 215–219, 1994. [Online]. Available: </w:t>
       </w:r>
-      <w:hyperlink r:id="rId22" w:history="1">
+      <w:hyperlink r:id="rId24" w:history="1">
         <w:r>
           <w:rPr>
             <w:rStyle w:val="ab"/>
@@ -18534,7 +18061,7 @@
         </w:rPr>
         <w:t xml:space="preserve">Available: </w:t>
       </w:r>
-      <w:hyperlink r:id="rId23" w:history="1">
+      <w:hyperlink r:id="rId25" w:history="1">
         <w:r>
           <w:rPr>
             <w:rStyle w:val="ab"/>
@@ -18609,7 +18136,7 @@
         </w:rPr>
         <w:t xml:space="preserve">M. Moravc ˇ´ık, M. Schmid, N. Burch, V. Lisy, D. Morrill, N. Bard, ´ T. Davis, K. Waugh, M. Johanson, and M. Bowling, “DeepStack: Expert-level artificial intelligence in heads-up no-limit poker,” Science, vol. 356, no. 6337, pp. 508–513, jan 2017. [Online]. Available: </w:t>
       </w:r>
-      <w:hyperlink r:id="rId24" w:history="1">
+      <w:hyperlink r:id="rId26" w:history="1">
         <w:r>
           <w:rPr>
             <w:rStyle w:val="ab"/>
@@ -18698,7 +18225,7 @@
         </w:rPr>
         <w:t xml:space="preserve"> </w:t>
       </w:r>
-      <w:hyperlink r:id="rId25" w:history="1">
+      <w:hyperlink r:id="rId27" w:history="1">
         <w:r>
           <w:rPr>
             <w:rStyle w:val="ab"/>
@@ -18830,7 +18357,7 @@
         </w:rPr>
         <w:t xml:space="preserve">1 Kun Shao, Yuanheng Zhu, Member, IEEE and Dongbin Zhao, Senior Member «StarCraft Micromanagement with Reinforcement Learning and Curriculum Transfer Learning» [Online]. Available: </w:t>
       </w:r>
-      <w:hyperlink r:id="rId26" w:history="1">
+      <w:hyperlink r:id="rId28" w:history="1">
         <w:r>
           <w:rPr>
             <w:rStyle w:val="ab"/>
@@ -18899,7 +18426,7 @@
         </w:rPr>
         <w:t xml:space="preserve">2 U. Jaidee and H. Munoz-Avila, “CLASSQ-L: A Q-Learning ˜ Algorithm for Adversarial Real-Time Strategy Games,” pp. 8–13, 2012. [Online]. Available: </w:t>
       </w:r>
-      <w:hyperlink r:id="rId27" w:history="1">
+      <w:hyperlink r:id="rId29" w:history="1">
         <w:r>
           <w:rPr>
             <w:rStyle w:val="ab"/>
@@ -18940,7 +18467,7 @@
         </w:rPr>
         <w:t xml:space="preserve">3 B. Lindstrom, I. Selbing, T. Molapour, and A. Olsson, “Racial ¨ Bias Shapes Social Reinforcement Learning,” Psychological Science, vol. 25, no. 3, pp. 711–719, feb 2014. [Online]. Available: </w:t>
       </w:r>
-      <w:hyperlink r:id="rId28" w:history="1">
+      <w:hyperlink r:id="rId30" w:history="1">
         <w:r>
           <w:rPr>
             <w:rStyle w:val="ab"/>
@@ -22854,7 +22381,7 @@
     </w:p>
     <w:p/>
     <w:sectPr>
-      <w:headerReference w:type="default" r:id="rId29"/>
+      <w:headerReference w:type="default" r:id="rId31"/>
       <w:pgSz w:w="11906" w:h="16838"/>
       <w:pgMar w:top="1134" w:right="850" w:bottom="1134" w:left="1701" w:header="708" w:footer="708" w:gutter="0"/>
       <w:cols w:space="708"/>
@@ -22922,7 +22449,7 @@
             <w:rPr>
               <w:noProof/>
             </w:rPr>
-            <w:t>13</w:t>
+            <w:t>15</w:t>
           </w:r>
         </w:fldSimple>
       </w:p>
@@ -28764,7 +28291,7 @@
 </file>
 
 <file path=customXml/itemProps1.xml><?xml version="1.0" encoding="utf-8"?>
-<ds:datastoreItem xmlns:ds="http://schemas.openxmlformats.org/officeDocument/2006/customXml" ds:itemID="{C112DFCD-2D81-499F-9FF0-D4056D4F6836}">
+<ds:datastoreItem xmlns:ds="http://schemas.openxmlformats.org/officeDocument/2006/customXml" ds:itemID="{90BD9F3A-3130-45A7-B3C7-F30E052C241C}">
   <ds:schemaRefs>
     <ds:schemaRef ds:uri="http://schemas.openxmlformats.org/officeDocument/2006/bibliography"/>
   </ds:schemaRefs>

</xml_diff>